<commit_message>
added google oauth configuration with environment variables
</commit_message>
<xml_diff>
--- a/Notes.docx
+++ b/Notes.docx
@@ -2122,7 +2122,7 @@
           <w:lang w:eastAsia="en-IN"/>
         </w:rPr>
         <w:pict w14:anchorId="74ABD5AF">
-          <v:rect id="_x0000_i1029" style="width:0;height:1.5pt" o:hralign="center" o:hrstd="t" o:hr="t" fillcolor="#a0a0a0" stroked="f"/>
+          <v:rect id="_x0000_i1027" style="width:0;height:1.5pt" o:hralign="center" o:hrstd="t" o:hr="t" fillcolor="#a0a0a0" stroked="f"/>
         </w:pict>
       </w:r>
     </w:p>
@@ -2259,7 +2259,7 @@
           <w:lang w:eastAsia="en-IN"/>
         </w:rPr>
         <w:pict w14:anchorId="7F318917">
-          <v:rect id="_x0000_i1030" style="width:0;height:1.5pt" o:hralign="center" o:hrstd="t" o:hr="t" fillcolor="#a0a0a0" stroked="f"/>
+          <v:rect id="_x0000_i1028" style="width:0;height:1.5pt" o:hralign="center" o:hrstd="t" o:hr="t" fillcolor="#a0a0a0" stroked="f"/>
         </w:pict>
       </w:r>
     </w:p>
@@ -2575,7 +2575,7 @@
           <w:lang w:eastAsia="en-IN"/>
         </w:rPr>
         <w:pict w14:anchorId="2A653490">
-          <v:rect id="_x0000_i1031" style="width:0;height:1.5pt" o:hralign="center" o:hrstd="t" o:hr="t" fillcolor="#a0a0a0" stroked="f"/>
+          <v:rect id="_x0000_i1029" style="width:0;height:1.5pt" o:hralign="center" o:hrstd="t" o:hr="t" fillcolor="#a0a0a0" stroked="f"/>
         </w:pict>
       </w:r>
     </w:p>
@@ -2717,7 +2717,7 @@
     <w:p>
       <w:r>
         <w:pict w14:anchorId="182B5E89">
-          <v:rect id="_x0000_i1035" style="width:0;height:1.5pt" o:hralign="center" o:hrstd="t" o:hr="t" fillcolor="#a0a0a0" stroked="f"/>
+          <v:rect id="_x0000_i1030" style="width:0;height:1.5pt" o:hralign="center" o:hrstd="t" o:hr="t" fillcolor="#a0a0a0" stroked="f"/>
         </w:pict>
       </w:r>
     </w:p>
@@ -3657,7 +3657,7 @@
     <w:p>
       <w:r>
         <w:pict w14:anchorId="4D9712A6">
-          <v:rect id="_x0000_i1049" style="width:0;height:1.5pt" o:hralign="center" o:hrstd="t" o:hr="t" fillcolor="#a0a0a0" stroked="f"/>
+          <v:rect id="_x0000_i1031" style="width:0;height:1.5pt" o:hralign="center" o:hrstd="t" o:hr="t" fillcolor="#a0a0a0" stroked="f"/>
         </w:pict>
       </w:r>
     </w:p>
@@ -3890,7 +3890,7 @@
     <w:p>
       <w:r>
         <w:pict w14:anchorId="37B35202">
-          <v:rect id="_x0000_i1050" style="width:0;height:1.5pt" o:hralign="center" o:hrstd="t" o:hr="t" fillcolor="#a0a0a0" stroked="f"/>
+          <v:rect id="_x0000_i1032" style="width:0;height:1.5pt" o:hralign="center" o:hrstd="t" o:hr="t" fillcolor="#a0a0a0" stroked="f"/>
         </w:pict>
       </w:r>
     </w:p>
@@ -4023,7 +4023,7 @@
     <w:p>
       <w:r>
         <w:pict w14:anchorId="755DD92F">
-          <v:rect id="_x0000_i1051" style="width:0;height:1.5pt" o:hralign="center" o:hrstd="t" o:hr="t" fillcolor="#a0a0a0" stroked="f"/>
+          <v:rect id="_x0000_i1033" style="width:0;height:1.5pt" o:hralign="center" o:hrstd="t" o:hr="t" fillcolor="#a0a0a0" stroked="f"/>
         </w:pict>
       </w:r>
     </w:p>
@@ -4423,7 +4423,7 @@
     <w:p>
       <w:r>
         <w:pict w14:anchorId="6D9C9CD9">
-          <v:rect id="_x0000_i1055" style="width:0;height:1.5pt" o:hralign="center" o:hrstd="t" o:hr="t" fillcolor="#a0a0a0" stroked="f"/>
+          <v:rect id="_x0000_i1034" style="width:0;height:1.5pt" o:hralign="center" o:hrstd="t" o:hr="t" fillcolor="#a0a0a0" stroked="f"/>
         </w:pict>
       </w:r>
     </w:p>
@@ -4608,7 +4608,7 @@
     <w:p>
       <w:r>
         <w:pict w14:anchorId="2C3A3276">
-          <v:rect id="_x0000_i1056" style="width:0;height:1.5pt" o:hralign="center" o:hrstd="t" o:hr="t" fillcolor="#a0a0a0" stroked="f"/>
+          <v:rect id="_x0000_i1035" style="width:0;height:1.5pt" o:hralign="center" o:hrstd="t" o:hr="t" fillcolor="#a0a0a0" stroked="f"/>
         </w:pict>
       </w:r>
     </w:p>
@@ -4746,6 +4746,2302 @@
     </w:p>
     <w:p>
       <w:pPr>
+        <w:pStyle w:val="NormalWeb"/>
+        <w:rPr>
+          <w:b/>
+          <w:color w:val="FF0000"/>
+          <w:sz w:val="36"/>
+        </w:rPr>
+      </w:pPr>
+      <w:r>
+        <w:rPr>
+          <w:b/>
+          <w:color w:val="FF0000"/>
+          <w:sz w:val="36"/>
+        </w:rPr>
+        <w:lastRenderedPageBreak/>
+        <w:t xml:space="preserve">Q) If one Patient tries to book a same doctor the same time </w:t>
+      </w:r>
+      <w:proofErr w:type="spellStart"/>
+      <w:r>
+        <w:rPr>
+          <w:b/>
+          <w:color w:val="FF0000"/>
+          <w:sz w:val="36"/>
+        </w:rPr>
+        <w:t>Howto</w:t>
+      </w:r>
+      <w:proofErr w:type="spellEnd"/>
+      <w:r>
+        <w:rPr>
+          <w:b/>
+          <w:color w:val="FF0000"/>
+          <w:sz w:val="36"/>
+        </w:rPr>
+        <w:t xml:space="preserve"> prevent </w:t>
+      </w:r>
+      <w:proofErr w:type="gramStart"/>
+      <w:r>
+        <w:rPr>
+          <w:b/>
+          <w:color w:val="FF0000"/>
+          <w:sz w:val="36"/>
+        </w:rPr>
+        <w:t xml:space="preserve">that </w:t>
+      </w:r>
+      <w:r>
+        <w:rPr>
+          <w:b/>
+          <w:color w:val="FF0000"/>
+          <w:sz w:val="36"/>
+        </w:rPr>
+        <w:t>.</w:t>
+      </w:r>
+      <w:proofErr w:type="gramEnd"/>
+    </w:p>
+    <w:p>
+      <w:pPr>
+        <w:pStyle w:val="NormalWeb"/>
+      </w:pPr>
+      <w:r>
+        <w:t xml:space="preserve">this is a </w:t>
+      </w:r>
+      <w:r>
+        <w:rPr>
+          <w:rStyle w:val="Strong"/>
+        </w:rPr>
+        <w:t>real-world concurrency problem</w:t>
+      </w:r>
+      <w:r>
+        <w:t xml:space="preserve"> (race condition) and </w:t>
+      </w:r>
+      <w:r>
+        <w:rPr>
+          <w:rStyle w:val="Strong"/>
+        </w:rPr>
+        <w:t>database locking</w:t>
+      </w:r>
+      <w:r>
+        <w:t xml:space="preserve"> is exactly how you prevent double-booking.</w:t>
+      </w:r>
+    </w:p>
+    <w:p>
+      <w:pPr>
+        <w:pStyle w:val="NormalWeb"/>
+      </w:pPr>
+      <w:r>
+        <w:t xml:space="preserve">Let’s break it down in the </w:t>
+      </w:r>
+      <w:r>
+        <w:rPr>
+          <w:rStyle w:val="Strong"/>
+        </w:rPr>
+        <w:t>simplest, most practical Spring Boot + JPA way</w:t>
+      </w:r>
+      <w:r>
+        <w:t>.</w:t>
+      </w:r>
+    </w:p>
+    <w:p>
+      <w:r>
+        <w:pict w14:anchorId="281C0DED">
+          <v:rect id="_x0000_i1036" style="width:0;height:1.5pt" o:hralign="center" o:hrstd="t" o:hr="t" fillcolor="#a0a0a0" stroked="f"/>
+        </w:pict>
+      </w:r>
+    </w:p>
+    <w:p>
+      <w:pPr>
+        <w:pStyle w:val="Heading1"/>
+      </w:pPr>
+      <w:r>
+        <w:rPr>
+          <w:rFonts w:ascii="Segoe UI Emoji" w:hAnsi="Segoe UI Emoji" w:cs="Segoe UI Emoji"/>
+        </w:rPr>
+        <w:t>✅</w:t>
+      </w:r>
+      <w:r>
+        <w:t xml:space="preserve"> </w:t>
+      </w:r>
+      <w:r>
+        <w:rPr>
+          <w:rStyle w:val="Strong"/>
+          <w:b w:val="0"/>
+          <w:bCs w:val="0"/>
+        </w:rPr>
+        <w:t>Problem</w:t>
+      </w:r>
+    </w:p>
+    <w:p>
+      <w:pPr>
+        <w:pStyle w:val="NormalWeb"/>
+      </w:pPr>
+      <w:r>
+        <w:t>Two patients try to book the same doctor at the same time.</w:t>
+      </w:r>
+    </w:p>
+    <w:p>
+      <w:pPr>
+        <w:pStyle w:val="NormalWeb"/>
+      </w:pPr>
+      <w:r>
+        <w:t>You want to ensure:</w:t>
+      </w:r>
+    </w:p>
+    <w:p>
+      <w:pPr>
+        <w:pStyle w:val="NormalWeb"/>
+        <w:numPr>
+          <w:ilvl w:val="0"/>
+          <w:numId w:val="11"/>
+        </w:numPr>
+      </w:pPr>
+      <w:r>
+        <w:t>First request → booking succeeds</w:t>
+      </w:r>
+    </w:p>
+    <w:p>
+      <w:pPr>
+        <w:pStyle w:val="NormalWeb"/>
+        <w:numPr>
+          <w:ilvl w:val="0"/>
+          <w:numId w:val="11"/>
+        </w:numPr>
+      </w:pPr>
+      <w:r>
+        <w:t xml:space="preserve">Second request → immediately fails with </w:t>
+      </w:r>
+      <w:r>
+        <w:rPr>
+          <w:rStyle w:val="Strong"/>
+        </w:rPr>
+        <w:t>“Slot already booked”</w:t>
+      </w:r>
+    </w:p>
+    <w:p>
+      <w:pPr>
+        <w:pStyle w:val="NormalWeb"/>
+        <w:numPr>
+          <w:ilvl w:val="0"/>
+          <w:numId w:val="11"/>
+        </w:numPr>
+      </w:pPr>
+      <w:r>
+        <w:t>No two requests can insert into DB at same time</w:t>
+      </w:r>
+    </w:p>
+    <w:p>
+      <w:r>
+        <w:pict w14:anchorId="574EF67E">
+          <v:rect id="_x0000_i1037" style="width:0;height:1.5pt" o:hralign="center" o:hrstd="t" o:hr="t" fillcolor="#a0a0a0" stroked="f"/>
+        </w:pict>
+      </w:r>
+    </w:p>
+    <w:p>
+      <w:pPr>
+        <w:pStyle w:val="Heading1"/>
+      </w:pPr>
+      <w:r>
+        <w:rPr>
+          <w:rFonts w:ascii="Segoe UI Emoji" w:hAnsi="Segoe UI Emoji" w:cs="Segoe UI Emoji"/>
+        </w:rPr>
+        <w:t>✔</w:t>
+      </w:r>
+      <w:r>
+        <w:t xml:space="preserve">️ </w:t>
+      </w:r>
+      <w:r>
+        <w:rPr>
+          <w:rStyle w:val="Strong"/>
+          <w:b w:val="0"/>
+          <w:bCs w:val="0"/>
+        </w:rPr>
+        <w:t>Best Solution — Database-Level Locking (Pessimistic Locking)</w:t>
+      </w:r>
+    </w:p>
+    <w:p>
+      <w:pPr>
+        <w:pStyle w:val="NormalWeb"/>
+      </w:pPr>
+      <w:r>
+        <w:t>This is the safest and easiest solution.</w:t>
+      </w:r>
+    </w:p>
+    <w:p>
+      <w:pPr>
+        <w:pStyle w:val="Heading3"/>
+      </w:pPr>
+      <w:r>
+        <w:rPr>
+          <w:rFonts w:ascii="Segoe UI Emoji" w:hAnsi="Segoe UI Emoji" w:cs="Segoe UI Emoji"/>
+        </w:rPr>
+        <w:t>📌</w:t>
+      </w:r>
+      <w:r>
+        <w:t xml:space="preserve"> Step 1: Your Appointment Entity</w:t>
+      </w:r>
+    </w:p>
+    <w:p>
+      <w:pPr>
+        <w:pStyle w:val="NormalWeb"/>
+      </w:pPr>
+      <w:r>
+        <w:t>Example:</w:t>
+      </w:r>
+    </w:p>
+    <w:p>
+      <w:pPr>
+        <w:pStyle w:val="HTMLPreformatted"/>
+        <w:rPr>
+          <w:rStyle w:val="HTMLCode"/>
+        </w:rPr>
+      </w:pPr>
+      <w:r>
+        <w:rPr>
+          <w:rStyle w:val="hljs-meta"/>
+        </w:rPr>
+        <w:t>@Entity</w:t>
+      </w:r>
+    </w:p>
+    <w:p>
+      <w:pPr>
+        <w:pStyle w:val="HTMLPreformatted"/>
+        <w:rPr>
+          <w:rStyle w:val="hljs-meta"/>
+        </w:rPr>
+      </w:pPr>
+      <w:r>
+        <w:rPr>
+          <w:rStyle w:val="hljs-meta"/>
+        </w:rPr>
+        <w:t>@</w:t>
+      </w:r>
+      <w:proofErr w:type="gramStart"/>
+      <w:r>
+        <w:rPr>
+          <w:rStyle w:val="hljs-meta"/>
+        </w:rPr>
+        <w:t>Table(</w:t>
+      </w:r>
+      <w:proofErr w:type="gramEnd"/>
+    </w:p>
+    <w:p>
+      <w:pPr>
+        <w:pStyle w:val="HTMLPreformatted"/>
+        <w:rPr>
+          <w:rStyle w:val="hljs-meta"/>
+        </w:rPr>
+      </w:pPr>
+      <w:r>
+        <w:rPr>
+          <w:rStyle w:val="hljs-meta"/>
+        </w:rPr>
+        <w:t xml:space="preserve">    name = "appointments",</w:t>
+      </w:r>
+    </w:p>
+    <w:p>
+      <w:pPr>
+        <w:pStyle w:val="HTMLPreformatted"/>
+        <w:rPr>
+          <w:rStyle w:val="hljs-meta"/>
+        </w:rPr>
+      </w:pPr>
+      <w:r>
+        <w:rPr>
+          <w:rStyle w:val="hljs-meta"/>
+        </w:rPr>
+        <w:t xml:space="preserve">    </w:t>
+      </w:r>
+      <w:proofErr w:type="spellStart"/>
+      <w:r>
+        <w:rPr>
+          <w:rStyle w:val="hljs-meta"/>
+        </w:rPr>
+        <w:t>uniqueConstraints</w:t>
+      </w:r>
+      <w:proofErr w:type="spellEnd"/>
+      <w:r>
+        <w:rPr>
+          <w:rStyle w:val="hljs-meta"/>
+        </w:rPr>
+        <w:t xml:space="preserve"> = {</w:t>
+      </w:r>
+    </w:p>
+    <w:p>
+      <w:pPr>
+        <w:pStyle w:val="HTMLPreformatted"/>
+        <w:rPr>
+          <w:rStyle w:val="hljs-meta"/>
+        </w:rPr>
+      </w:pPr>
+      <w:r>
+        <w:rPr>
+          <w:rStyle w:val="hljs-meta"/>
+        </w:rPr>
+        <w:t xml:space="preserve">        @</w:t>
+      </w:r>
+      <w:proofErr w:type="spellStart"/>
+      <w:proofErr w:type="gramStart"/>
+      <w:r>
+        <w:rPr>
+          <w:rStyle w:val="hljs-meta"/>
+        </w:rPr>
+        <w:t>UniqueConstraint</w:t>
+      </w:r>
+      <w:proofErr w:type="spellEnd"/>
+      <w:r>
+        <w:rPr>
+          <w:rStyle w:val="hljs-meta"/>
+        </w:rPr>
+        <w:t>(</w:t>
+      </w:r>
+      <w:proofErr w:type="spellStart"/>
+      <w:proofErr w:type="gramEnd"/>
+      <w:r>
+        <w:rPr>
+          <w:rStyle w:val="hljs-meta"/>
+        </w:rPr>
+        <w:t>columnNames</w:t>
+      </w:r>
+      <w:proofErr w:type="spellEnd"/>
+      <w:r>
+        <w:rPr>
+          <w:rStyle w:val="hljs-meta"/>
+        </w:rPr>
+        <w:t xml:space="preserve"> = {"</w:t>
+      </w:r>
+      <w:proofErr w:type="spellStart"/>
+      <w:r>
+        <w:rPr>
+          <w:rStyle w:val="hljs-meta"/>
+        </w:rPr>
+        <w:t>doctor_id</w:t>
+      </w:r>
+      <w:proofErr w:type="spellEnd"/>
+      <w:r>
+        <w:rPr>
+          <w:rStyle w:val="hljs-meta"/>
+        </w:rPr>
+        <w:t>", "</w:t>
+      </w:r>
+      <w:proofErr w:type="spellStart"/>
+      <w:r>
+        <w:rPr>
+          <w:rStyle w:val="hljs-meta"/>
+        </w:rPr>
+        <w:t>appointment_time</w:t>
+      </w:r>
+      <w:proofErr w:type="spellEnd"/>
+      <w:r>
+        <w:rPr>
+          <w:rStyle w:val="hljs-meta"/>
+        </w:rPr>
+        <w:t>"})</w:t>
+      </w:r>
+    </w:p>
+    <w:p>
+      <w:pPr>
+        <w:pStyle w:val="HTMLPreformatted"/>
+        <w:rPr>
+          <w:rStyle w:val="hljs-meta"/>
+        </w:rPr>
+      </w:pPr>
+      <w:r>
+        <w:rPr>
+          <w:rStyle w:val="hljs-meta"/>
+        </w:rPr>
+        <w:t xml:space="preserve">    }</w:t>
+      </w:r>
+    </w:p>
+    <w:p>
+      <w:pPr>
+        <w:pStyle w:val="HTMLPreformatted"/>
+        <w:rPr>
+          <w:rStyle w:val="HTMLCode"/>
+        </w:rPr>
+      </w:pPr>
+      <w:r>
+        <w:rPr>
+          <w:rStyle w:val="hljs-meta"/>
+        </w:rPr>
+        <w:t>)</w:t>
+      </w:r>
+    </w:p>
+    <w:p>
+      <w:pPr>
+        <w:pStyle w:val="HTMLPreformatted"/>
+        <w:rPr>
+          <w:rStyle w:val="HTMLCode"/>
+        </w:rPr>
+      </w:pPr>
+      <w:r>
+        <w:rPr>
+          <w:rStyle w:val="hljs-keyword"/>
+        </w:rPr>
+        <w:t>public</w:t>
+      </w:r>
+      <w:r>
+        <w:rPr>
+          <w:rStyle w:val="HTMLCode"/>
+        </w:rPr>
+        <w:t xml:space="preserve"> </w:t>
+      </w:r>
+      <w:r>
+        <w:rPr>
+          <w:rStyle w:val="hljs-keyword"/>
+        </w:rPr>
+        <w:t>class</w:t>
+      </w:r>
+      <w:r>
+        <w:rPr>
+          <w:rStyle w:val="HTMLCode"/>
+        </w:rPr>
+        <w:t xml:space="preserve"> </w:t>
+      </w:r>
+      <w:r>
+        <w:rPr>
+          <w:rStyle w:val="hljs-title"/>
+        </w:rPr>
+        <w:t>Appointment</w:t>
+      </w:r>
+      <w:r>
+        <w:rPr>
+          <w:rStyle w:val="HTMLCode"/>
+        </w:rPr>
+        <w:t xml:space="preserve"> {</w:t>
+      </w:r>
+    </w:p>
+    <w:p>
+      <w:pPr>
+        <w:pStyle w:val="HTMLPreformatted"/>
+        <w:rPr>
+          <w:rStyle w:val="HTMLCode"/>
+        </w:rPr>
+      </w:pPr>
+    </w:p>
+    <w:p>
+      <w:pPr>
+        <w:pStyle w:val="HTMLPreformatted"/>
+        <w:rPr>
+          <w:rStyle w:val="HTMLCode"/>
+        </w:rPr>
+      </w:pPr>
+      <w:r>
+        <w:rPr>
+          <w:rStyle w:val="HTMLCode"/>
+        </w:rPr>
+        <w:t xml:space="preserve">    </w:t>
+      </w:r>
+      <w:r>
+        <w:rPr>
+          <w:rStyle w:val="hljs-meta"/>
+        </w:rPr>
+        <w:t>@Id</w:t>
+      </w:r>
+    </w:p>
+    <w:p>
+      <w:pPr>
+        <w:pStyle w:val="HTMLPreformatted"/>
+        <w:rPr>
+          <w:rStyle w:val="HTMLCode"/>
+        </w:rPr>
+      </w:pPr>
+      <w:r>
+        <w:rPr>
+          <w:rStyle w:val="HTMLCode"/>
+        </w:rPr>
+        <w:t xml:space="preserve">    </w:t>
+      </w:r>
+      <w:r>
+        <w:rPr>
+          <w:rStyle w:val="hljs-meta"/>
+        </w:rPr>
+        <w:t>@</w:t>
+      </w:r>
+      <w:proofErr w:type="spellStart"/>
+      <w:proofErr w:type="gramStart"/>
+      <w:r>
+        <w:rPr>
+          <w:rStyle w:val="hljs-meta"/>
+        </w:rPr>
+        <w:t>GeneratedValue</w:t>
+      </w:r>
+      <w:proofErr w:type="spellEnd"/>
+      <w:r>
+        <w:rPr>
+          <w:rStyle w:val="hljs-meta"/>
+        </w:rPr>
+        <w:t>(</w:t>
+      </w:r>
+      <w:proofErr w:type="gramEnd"/>
+      <w:r>
+        <w:rPr>
+          <w:rStyle w:val="hljs-meta"/>
+        </w:rPr>
+        <w:t xml:space="preserve">strategy = </w:t>
+      </w:r>
+      <w:proofErr w:type="spellStart"/>
+      <w:r>
+        <w:rPr>
+          <w:rStyle w:val="hljs-meta"/>
+        </w:rPr>
+        <w:t>GenerationType.IDENTITY</w:t>
+      </w:r>
+      <w:proofErr w:type="spellEnd"/>
+      <w:r>
+        <w:rPr>
+          <w:rStyle w:val="hljs-meta"/>
+        </w:rPr>
+        <w:t>)</w:t>
+      </w:r>
+    </w:p>
+    <w:p>
+      <w:pPr>
+        <w:pStyle w:val="HTMLPreformatted"/>
+        <w:rPr>
+          <w:rStyle w:val="HTMLCode"/>
+        </w:rPr>
+      </w:pPr>
+      <w:r>
+        <w:rPr>
+          <w:rStyle w:val="HTMLCode"/>
+        </w:rPr>
+        <w:t xml:space="preserve">    </w:t>
+      </w:r>
+      <w:r>
+        <w:rPr>
+          <w:rStyle w:val="hljs-keyword"/>
+        </w:rPr>
+        <w:t>private</w:t>
+      </w:r>
+      <w:r>
+        <w:rPr>
+          <w:rStyle w:val="HTMLCode"/>
+        </w:rPr>
+        <w:t xml:space="preserve"> Long id;</w:t>
+      </w:r>
+    </w:p>
+    <w:p>
+      <w:pPr>
+        <w:pStyle w:val="HTMLPreformatted"/>
+        <w:rPr>
+          <w:rStyle w:val="HTMLCode"/>
+        </w:rPr>
+      </w:pPr>
+    </w:p>
+    <w:p>
+      <w:pPr>
+        <w:pStyle w:val="HTMLPreformatted"/>
+        <w:rPr>
+          <w:rStyle w:val="HTMLCode"/>
+        </w:rPr>
+      </w:pPr>
+      <w:r>
+        <w:rPr>
+          <w:rStyle w:val="HTMLCode"/>
+        </w:rPr>
+        <w:t xml:space="preserve">    </w:t>
+      </w:r>
+      <w:r>
+        <w:rPr>
+          <w:rStyle w:val="hljs-keyword"/>
+        </w:rPr>
+        <w:t>private</w:t>
+      </w:r>
+      <w:r>
+        <w:rPr>
+          <w:rStyle w:val="HTMLCode"/>
+        </w:rPr>
+        <w:t xml:space="preserve"> Long </w:t>
+      </w:r>
+      <w:proofErr w:type="spellStart"/>
+      <w:r>
+        <w:rPr>
+          <w:rStyle w:val="HTMLCode"/>
+        </w:rPr>
+        <w:t>doctorId</w:t>
+      </w:r>
+      <w:proofErr w:type="spellEnd"/>
+      <w:r>
+        <w:rPr>
+          <w:rStyle w:val="HTMLCode"/>
+        </w:rPr>
+        <w:t>;</w:t>
+      </w:r>
+    </w:p>
+    <w:p>
+      <w:pPr>
+        <w:pStyle w:val="HTMLPreformatted"/>
+        <w:rPr>
+          <w:rStyle w:val="HTMLCode"/>
+        </w:rPr>
+      </w:pPr>
+    </w:p>
+    <w:p>
+      <w:pPr>
+        <w:pStyle w:val="HTMLPreformatted"/>
+        <w:rPr>
+          <w:rStyle w:val="HTMLCode"/>
+        </w:rPr>
+      </w:pPr>
+      <w:r>
+        <w:rPr>
+          <w:rStyle w:val="HTMLCode"/>
+        </w:rPr>
+        <w:t xml:space="preserve">    </w:t>
+      </w:r>
+      <w:r>
+        <w:rPr>
+          <w:rStyle w:val="hljs-keyword"/>
+        </w:rPr>
+        <w:t>private</w:t>
+      </w:r>
+      <w:r>
+        <w:rPr>
+          <w:rStyle w:val="HTMLCode"/>
+        </w:rPr>
+        <w:t xml:space="preserve"> </w:t>
+      </w:r>
+      <w:proofErr w:type="spellStart"/>
+      <w:r>
+        <w:rPr>
+          <w:rStyle w:val="HTMLCode"/>
+        </w:rPr>
+        <w:t>LocalDateTime</w:t>
+      </w:r>
+      <w:proofErr w:type="spellEnd"/>
+      <w:r>
+        <w:rPr>
+          <w:rStyle w:val="HTMLCode"/>
+        </w:rPr>
+        <w:t xml:space="preserve"> </w:t>
+      </w:r>
+      <w:proofErr w:type="spellStart"/>
+      <w:r>
+        <w:rPr>
+          <w:rStyle w:val="HTMLCode"/>
+        </w:rPr>
+        <w:t>appointmentTime</w:t>
+      </w:r>
+      <w:proofErr w:type="spellEnd"/>
+      <w:r>
+        <w:rPr>
+          <w:rStyle w:val="HTMLCode"/>
+        </w:rPr>
+        <w:t>;</w:t>
+      </w:r>
+    </w:p>
+    <w:p>
+      <w:pPr>
+        <w:pStyle w:val="HTMLPreformatted"/>
+        <w:rPr>
+          <w:rStyle w:val="HTMLCode"/>
+        </w:rPr>
+      </w:pPr>
+    </w:p>
+    <w:p>
+      <w:pPr>
+        <w:pStyle w:val="HTMLPreformatted"/>
+        <w:rPr>
+          <w:rStyle w:val="HTMLCode"/>
+        </w:rPr>
+      </w:pPr>
+      <w:r>
+        <w:rPr>
+          <w:rStyle w:val="HTMLCode"/>
+        </w:rPr>
+        <w:t xml:space="preserve">    </w:t>
+      </w:r>
+      <w:r>
+        <w:rPr>
+          <w:rStyle w:val="hljs-keyword"/>
+        </w:rPr>
+        <w:t>private</w:t>
+      </w:r>
+      <w:r>
+        <w:rPr>
+          <w:rStyle w:val="HTMLCode"/>
+        </w:rPr>
+        <w:t xml:space="preserve"> Long </w:t>
+      </w:r>
+      <w:proofErr w:type="spellStart"/>
+      <w:r>
+        <w:rPr>
+          <w:rStyle w:val="HTMLCode"/>
+        </w:rPr>
+        <w:t>patientId</w:t>
+      </w:r>
+      <w:proofErr w:type="spellEnd"/>
+      <w:r>
+        <w:rPr>
+          <w:rStyle w:val="HTMLCode"/>
+        </w:rPr>
+        <w:t>;</w:t>
+      </w:r>
+    </w:p>
+    <w:p>
+      <w:pPr>
+        <w:pStyle w:val="HTMLPreformatted"/>
+        <w:rPr>
+          <w:rStyle w:val="HTMLCode"/>
+        </w:rPr>
+      </w:pPr>
+      <w:r>
+        <w:rPr>
+          <w:rStyle w:val="HTMLCode"/>
+        </w:rPr>
+        <w:t>}</w:t>
+      </w:r>
+    </w:p>
+    <w:p>
+      <w:pPr>
+        <w:pStyle w:val="Heading3"/>
+      </w:pPr>
+      <w:r>
+        <w:rPr>
+          <w:rFonts w:ascii="Segoe UI Emoji" w:hAnsi="Segoe UI Emoji" w:cs="Segoe UI Emoji"/>
+        </w:rPr>
+        <w:t>🔒</w:t>
+      </w:r>
+      <w:r>
+        <w:t xml:space="preserve"> Why UNIQUE constraint?</w:t>
+      </w:r>
+    </w:p>
+    <w:p>
+      <w:pPr>
+        <w:pStyle w:val="NormalWeb"/>
+      </w:pPr>
+      <w:r>
+        <w:t xml:space="preserve">Database guarantees </w:t>
+      </w:r>
+      <w:r>
+        <w:rPr>
+          <w:rStyle w:val="Strong"/>
+        </w:rPr>
+        <w:t>no two rows can exist with same doctor + time</w:t>
+      </w:r>
+      <w:r>
+        <w:t>.</w:t>
+      </w:r>
+    </w:p>
+    <w:p>
+      <w:pPr>
+        <w:pStyle w:val="NormalWeb"/>
+      </w:pPr>
+      <w:r>
+        <w:t>Even if 100 requests hit at the same moment →</w:t>
+      </w:r>
+      <w:r>
+        <w:br/>
+        <w:t>only ONE insert succeeds → others fail.</w:t>
+      </w:r>
+    </w:p>
+    <w:p>
+      <w:r>
+        <w:lastRenderedPageBreak/>
+        <w:pict w14:anchorId="0B531EDC">
+          <v:rect id="_x0000_i1038" style="width:0;height:1.5pt" o:hralign="center" o:hrstd="t" o:hr="t" fillcolor="#a0a0a0" stroked="f"/>
+        </w:pict>
+      </w:r>
+    </w:p>
+    <w:p>
+      <w:pPr>
+        <w:pStyle w:val="Heading1"/>
+      </w:pPr>
+      <w:r>
+        <w:rPr>
+          <w:rFonts w:ascii="Segoe UI Emoji" w:hAnsi="Segoe UI Emoji" w:cs="Segoe UI Emoji"/>
+        </w:rPr>
+        <w:t>✔</w:t>
+      </w:r>
+      <w:r>
+        <w:t xml:space="preserve">️ </w:t>
+      </w:r>
+      <w:r>
+        <w:rPr>
+          <w:rStyle w:val="Strong"/>
+          <w:b w:val="0"/>
+          <w:bCs w:val="0"/>
+        </w:rPr>
+        <w:t>Step 2: Use Pessimistic Lock in Service Layer</w:t>
+      </w:r>
+    </w:p>
+    <w:p>
+      <w:pPr>
+        <w:pStyle w:val="NormalWeb"/>
+      </w:pPr>
+      <w:r>
+        <w:t>When booking a doctor, lock that doctor’s schedule row.</w:t>
+      </w:r>
+    </w:p>
+    <w:p>
+      <w:pPr>
+        <w:pStyle w:val="NormalWeb"/>
+      </w:pPr>
+      <w:r>
+        <w:t>Create a Repo method:</w:t>
+      </w:r>
+    </w:p>
+    <w:p>
+      <w:pPr>
+        <w:pStyle w:val="HTMLPreformatted"/>
+        <w:rPr>
+          <w:rStyle w:val="HTMLCode"/>
+        </w:rPr>
+      </w:pPr>
+      <w:r>
+        <w:rPr>
+          <w:rStyle w:val="hljs-keyword"/>
+        </w:rPr>
+        <w:t>public</w:t>
+      </w:r>
+      <w:r>
+        <w:rPr>
+          <w:rStyle w:val="HTMLCode"/>
+        </w:rPr>
+        <w:t xml:space="preserve"> </w:t>
+      </w:r>
+      <w:r>
+        <w:rPr>
+          <w:rStyle w:val="hljs-keyword"/>
+        </w:rPr>
+        <w:t>interface</w:t>
+      </w:r>
+      <w:r>
+        <w:rPr>
+          <w:rStyle w:val="HTMLCode"/>
+        </w:rPr>
+        <w:t xml:space="preserve"> </w:t>
+      </w:r>
+      <w:proofErr w:type="spellStart"/>
+      <w:r>
+        <w:rPr>
+          <w:rStyle w:val="hljs-title"/>
+        </w:rPr>
+        <w:t>AppointmentRepository</w:t>
+      </w:r>
+      <w:proofErr w:type="spellEnd"/>
+      <w:r>
+        <w:rPr>
+          <w:rStyle w:val="HTMLCode"/>
+        </w:rPr>
+        <w:t xml:space="preserve"> </w:t>
+      </w:r>
+      <w:r>
+        <w:rPr>
+          <w:rStyle w:val="hljs-keyword"/>
+        </w:rPr>
+        <w:t>extends</w:t>
+      </w:r>
+      <w:r>
+        <w:rPr>
+          <w:rStyle w:val="HTMLCode"/>
+        </w:rPr>
+        <w:t xml:space="preserve"> </w:t>
+      </w:r>
+      <w:proofErr w:type="spellStart"/>
+      <w:r>
+        <w:rPr>
+          <w:rStyle w:val="hljs-title"/>
+        </w:rPr>
+        <w:t>JpaRepository</w:t>
+      </w:r>
+      <w:proofErr w:type="spellEnd"/>
+      <w:r>
+        <w:rPr>
+          <w:rStyle w:val="HTMLCode"/>
+        </w:rPr>
+        <w:t>&lt;Appointment, Long&gt; {</w:t>
+      </w:r>
+    </w:p>
+    <w:p>
+      <w:pPr>
+        <w:pStyle w:val="HTMLPreformatted"/>
+        <w:rPr>
+          <w:rStyle w:val="HTMLCode"/>
+        </w:rPr>
+      </w:pPr>
+    </w:p>
+    <w:p>
+      <w:pPr>
+        <w:pStyle w:val="HTMLPreformatted"/>
+        <w:rPr>
+          <w:rStyle w:val="HTMLCode"/>
+        </w:rPr>
+      </w:pPr>
+      <w:r>
+        <w:rPr>
+          <w:rStyle w:val="HTMLCode"/>
+        </w:rPr>
+        <w:t xml:space="preserve">    </w:t>
+      </w:r>
+      <w:r>
+        <w:rPr>
+          <w:rStyle w:val="hljs-meta"/>
+        </w:rPr>
+        <w:t>@</w:t>
+      </w:r>
+      <w:proofErr w:type="gramStart"/>
+      <w:r>
+        <w:rPr>
+          <w:rStyle w:val="hljs-meta"/>
+        </w:rPr>
+        <w:t>Lock(</w:t>
+      </w:r>
+      <w:proofErr w:type="spellStart"/>
+      <w:proofErr w:type="gramEnd"/>
+      <w:r>
+        <w:rPr>
+          <w:rStyle w:val="hljs-meta"/>
+        </w:rPr>
+        <w:t>LockModeType.PESSIMISTIC_WRITE</w:t>
+      </w:r>
+      <w:proofErr w:type="spellEnd"/>
+      <w:r>
+        <w:rPr>
+          <w:rStyle w:val="hljs-meta"/>
+        </w:rPr>
+        <w:t>)</w:t>
+      </w:r>
+    </w:p>
+    <w:p>
+      <w:pPr>
+        <w:pStyle w:val="HTMLPreformatted"/>
+        <w:rPr>
+          <w:rStyle w:val="HTMLCode"/>
+        </w:rPr>
+      </w:pPr>
+      <w:r>
+        <w:rPr>
+          <w:rStyle w:val="HTMLCode"/>
+        </w:rPr>
+        <w:t xml:space="preserve">    </w:t>
+      </w:r>
+      <w:r>
+        <w:rPr>
+          <w:rStyle w:val="hljs-meta"/>
+        </w:rPr>
+        <w:t>@</w:t>
+      </w:r>
+      <w:proofErr w:type="gramStart"/>
+      <w:r>
+        <w:rPr>
+          <w:rStyle w:val="hljs-meta"/>
+        </w:rPr>
+        <w:t>Query(</w:t>
+      </w:r>
+      <w:proofErr w:type="gramEnd"/>
+      <w:r>
+        <w:rPr>
+          <w:rStyle w:val="hljs-meta"/>
+        </w:rPr>
+        <w:t xml:space="preserve">"SELECT a FROM Appointment a WHERE </w:t>
+      </w:r>
+      <w:proofErr w:type="spellStart"/>
+      <w:r>
+        <w:rPr>
+          <w:rStyle w:val="hljs-meta"/>
+        </w:rPr>
+        <w:t>a.doctorId</w:t>
+      </w:r>
+      <w:proofErr w:type="spellEnd"/>
+      <w:r>
+        <w:rPr>
+          <w:rStyle w:val="hljs-meta"/>
+        </w:rPr>
+        <w:t xml:space="preserve"> = :</w:t>
+      </w:r>
+      <w:proofErr w:type="spellStart"/>
+      <w:r>
+        <w:rPr>
+          <w:rStyle w:val="hljs-meta"/>
+        </w:rPr>
+        <w:t>doctorId</w:t>
+      </w:r>
+      <w:proofErr w:type="spellEnd"/>
+      <w:r>
+        <w:rPr>
+          <w:rStyle w:val="hljs-meta"/>
+        </w:rPr>
+        <w:t xml:space="preserve"> AND </w:t>
+      </w:r>
+      <w:proofErr w:type="spellStart"/>
+      <w:r>
+        <w:rPr>
+          <w:rStyle w:val="hljs-meta"/>
+        </w:rPr>
+        <w:t>a.appointmentTime</w:t>
+      </w:r>
+      <w:proofErr w:type="spellEnd"/>
+      <w:r>
+        <w:rPr>
+          <w:rStyle w:val="hljs-meta"/>
+        </w:rPr>
+        <w:t xml:space="preserve"> = :</w:t>
+      </w:r>
+      <w:proofErr w:type="spellStart"/>
+      <w:r>
+        <w:rPr>
+          <w:rStyle w:val="hljs-meta"/>
+        </w:rPr>
+        <w:t>appointmentTime</w:t>
+      </w:r>
+      <w:proofErr w:type="spellEnd"/>
+      <w:r>
+        <w:rPr>
+          <w:rStyle w:val="hljs-meta"/>
+        </w:rPr>
+        <w:t>")</w:t>
+      </w:r>
+    </w:p>
+    <w:p>
+      <w:pPr>
+        <w:pStyle w:val="HTMLPreformatted"/>
+        <w:rPr>
+          <w:rStyle w:val="HTMLCode"/>
+        </w:rPr>
+      </w:pPr>
+      <w:r>
+        <w:rPr>
+          <w:rStyle w:val="HTMLCode"/>
+        </w:rPr>
+        <w:t xml:space="preserve">    Optional&lt;Appointment&gt; </w:t>
+      </w:r>
+      <w:proofErr w:type="spellStart"/>
+      <w:proofErr w:type="gramStart"/>
+      <w:r>
+        <w:rPr>
+          <w:rStyle w:val="hljs-title"/>
+        </w:rPr>
+        <w:t>lockAppointmentSlot</w:t>
+      </w:r>
+      <w:proofErr w:type="spellEnd"/>
+      <w:r>
+        <w:rPr>
+          <w:rStyle w:val="hljs-params"/>
+          <w:rFonts w:eastAsiaTheme="majorEastAsia"/>
+        </w:rPr>
+        <w:t>(</w:t>
+      </w:r>
+      <w:proofErr w:type="gramEnd"/>
+      <w:r>
+        <w:rPr>
+          <w:rStyle w:val="hljs-params"/>
+          <w:rFonts w:eastAsiaTheme="majorEastAsia"/>
+        </w:rPr>
+        <w:t xml:space="preserve">Long </w:t>
+      </w:r>
+      <w:proofErr w:type="spellStart"/>
+      <w:r>
+        <w:rPr>
+          <w:rStyle w:val="hljs-params"/>
+          <w:rFonts w:eastAsiaTheme="majorEastAsia"/>
+        </w:rPr>
+        <w:t>doctorId</w:t>
+      </w:r>
+      <w:proofErr w:type="spellEnd"/>
+      <w:r>
+        <w:rPr>
+          <w:rStyle w:val="hljs-params"/>
+          <w:rFonts w:eastAsiaTheme="majorEastAsia"/>
+        </w:rPr>
+        <w:t xml:space="preserve">, </w:t>
+      </w:r>
+      <w:proofErr w:type="spellStart"/>
+      <w:r>
+        <w:rPr>
+          <w:rStyle w:val="hljs-params"/>
+          <w:rFonts w:eastAsiaTheme="majorEastAsia"/>
+        </w:rPr>
+        <w:t>LocalDateTime</w:t>
+      </w:r>
+      <w:proofErr w:type="spellEnd"/>
+      <w:r>
+        <w:rPr>
+          <w:rStyle w:val="hljs-params"/>
+          <w:rFonts w:eastAsiaTheme="majorEastAsia"/>
+        </w:rPr>
+        <w:t xml:space="preserve"> </w:t>
+      </w:r>
+      <w:proofErr w:type="spellStart"/>
+      <w:r>
+        <w:rPr>
+          <w:rStyle w:val="hljs-params"/>
+          <w:rFonts w:eastAsiaTheme="majorEastAsia"/>
+        </w:rPr>
+        <w:t>appointmentTime</w:t>
+      </w:r>
+      <w:proofErr w:type="spellEnd"/>
+      <w:r>
+        <w:rPr>
+          <w:rStyle w:val="hljs-params"/>
+          <w:rFonts w:eastAsiaTheme="majorEastAsia"/>
+        </w:rPr>
+        <w:t>)</w:t>
+      </w:r>
+      <w:r>
+        <w:rPr>
+          <w:rStyle w:val="HTMLCode"/>
+        </w:rPr>
+        <w:t>;</w:t>
+      </w:r>
+    </w:p>
+    <w:p>
+      <w:pPr>
+        <w:pStyle w:val="HTMLPreformatted"/>
+        <w:rPr>
+          <w:rStyle w:val="HTMLCode"/>
+        </w:rPr>
+      </w:pPr>
+      <w:r>
+        <w:rPr>
+          <w:rStyle w:val="HTMLCode"/>
+        </w:rPr>
+        <w:t>}</w:t>
+      </w:r>
+    </w:p>
+    <w:p>
+      <w:r>
+        <w:pict w14:anchorId="0ED3A4A8">
+          <v:rect id="_x0000_i1039" style="width:0;height:1.5pt" o:hralign="center" o:hrstd="t" o:hr="t" fillcolor="#a0a0a0" stroked="f"/>
+        </w:pict>
+      </w:r>
+    </w:p>
+    <w:p>
+      <w:pPr>
+        <w:pStyle w:val="Heading1"/>
+      </w:pPr>
+      <w:r>
+        <w:rPr>
+          <w:rFonts w:ascii="Segoe UI Emoji" w:hAnsi="Segoe UI Emoji" w:cs="Segoe UI Emoji"/>
+        </w:rPr>
+        <w:t>✔</w:t>
+      </w:r>
+      <w:r>
+        <w:t xml:space="preserve">️ </w:t>
+      </w:r>
+      <w:r>
+        <w:rPr>
+          <w:rStyle w:val="Strong"/>
+          <w:b w:val="0"/>
+          <w:bCs w:val="0"/>
+        </w:rPr>
+        <w:t>Step 3: Booking Logic (Transactional)</w:t>
+      </w:r>
+    </w:p>
+    <w:p>
+      <w:pPr>
+        <w:pStyle w:val="HTMLPreformatted"/>
+        <w:rPr>
+          <w:rStyle w:val="HTMLCode"/>
+        </w:rPr>
+      </w:pPr>
+      <w:r>
+        <w:rPr>
+          <w:rStyle w:val="hljs-meta"/>
+        </w:rPr>
+        <w:t>@Service</w:t>
+      </w:r>
+    </w:p>
+    <w:p>
+      <w:pPr>
+        <w:pStyle w:val="HTMLPreformatted"/>
+        <w:rPr>
+          <w:rStyle w:val="HTMLCode"/>
+        </w:rPr>
+      </w:pPr>
+      <w:r>
+        <w:rPr>
+          <w:rStyle w:val="hljs-meta"/>
+        </w:rPr>
+        <w:t>@</w:t>
+      </w:r>
+      <w:proofErr w:type="spellStart"/>
+      <w:r>
+        <w:rPr>
+          <w:rStyle w:val="hljs-meta"/>
+        </w:rPr>
+        <w:t>RequiredArgsConstructor</w:t>
+      </w:r>
+      <w:proofErr w:type="spellEnd"/>
+    </w:p>
+    <w:p>
+      <w:pPr>
+        <w:pStyle w:val="HTMLPreformatted"/>
+        <w:rPr>
+          <w:rStyle w:val="HTMLCode"/>
+        </w:rPr>
+      </w:pPr>
+      <w:r>
+        <w:rPr>
+          <w:rStyle w:val="hljs-keyword"/>
+        </w:rPr>
+        <w:t>public</w:t>
+      </w:r>
+      <w:r>
+        <w:rPr>
+          <w:rStyle w:val="HTMLCode"/>
+        </w:rPr>
+        <w:t xml:space="preserve"> </w:t>
+      </w:r>
+      <w:r>
+        <w:rPr>
+          <w:rStyle w:val="hljs-keyword"/>
+        </w:rPr>
+        <w:t>class</w:t>
+      </w:r>
+      <w:r>
+        <w:rPr>
+          <w:rStyle w:val="HTMLCode"/>
+        </w:rPr>
+        <w:t xml:space="preserve"> </w:t>
+      </w:r>
+      <w:proofErr w:type="spellStart"/>
+      <w:r>
+        <w:rPr>
+          <w:rStyle w:val="hljs-title"/>
+        </w:rPr>
+        <w:t>AppointmentService</w:t>
+      </w:r>
+      <w:proofErr w:type="spellEnd"/>
+      <w:r>
+        <w:rPr>
+          <w:rStyle w:val="HTMLCode"/>
+        </w:rPr>
+        <w:t xml:space="preserve"> {</w:t>
+      </w:r>
+    </w:p>
+    <w:p>
+      <w:pPr>
+        <w:pStyle w:val="HTMLPreformatted"/>
+        <w:rPr>
+          <w:rStyle w:val="HTMLCode"/>
+        </w:rPr>
+      </w:pPr>
+    </w:p>
+    <w:p>
+      <w:pPr>
+        <w:pStyle w:val="HTMLPreformatted"/>
+        <w:rPr>
+          <w:rStyle w:val="HTMLCode"/>
+        </w:rPr>
+      </w:pPr>
+      <w:r>
+        <w:rPr>
+          <w:rStyle w:val="HTMLCode"/>
+        </w:rPr>
+        <w:t xml:space="preserve">    </w:t>
+      </w:r>
+      <w:r>
+        <w:rPr>
+          <w:rStyle w:val="hljs-keyword"/>
+        </w:rPr>
+        <w:t>private</w:t>
+      </w:r>
+      <w:r>
+        <w:rPr>
+          <w:rStyle w:val="HTMLCode"/>
+        </w:rPr>
+        <w:t xml:space="preserve"> </w:t>
+      </w:r>
+      <w:r>
+        <w:rPr>
+          <w:rStyle w:val="hljs-keyword"/>
+        </w:rPr>
+        <w:t>final</w:t>
+      </w:r>
+      <w:r>
+        <w:rPr>
+          <w:rStyle w:val="HTMLCode"/>
+        </w:rPr>
+        <w:t xml:space="preserve"> </w:t>
+      </w:r>
+      <w:proofErr w:type="spellStart"/>
+      <w:r>
+        <w:rPr>
+          <w:rStyle w:val="HTMLCode"/>
+        </w:rPr>
+        <w:t>AppointmentRepository</w:t>
+      </w:r>
+      <w:proofErr w:type="spellEnd"/>
+      <w:r>
+        <w:rPr>
+          <w:rStyle w:val="HTMLCode"/>
+        </w:rPr>
+        <w:t xml:space="preserve"> repo;</w:t>
+      </w:r>
+    </w:p>
+    <w:p>
+      <w:pPr>
+        <w:pStyle w:val="HTMLPreformatted"/>
+        <w:rPr>
+          <w:rStyle w:val="HTMLCode"/>
+        </w:rPr>
+      </w:pPr>
+    </w:p>
+    <w:p>
+      <w:pPr>
+        <w:pStyle w:val="HTMLPreformatted"/>
+        <w:rPr>
+          <w:rStyle w:val="HTMLCode"/>
+        </w:rPr>
+      </w:pPr>
+      <w:r>
+        <w:rPr>
+          <w:rStyle w:val="HTMLCode"/>
+        </w:rPr>
+        <w:t xml:space="preserve">    </w:t>
+      </w:r>
+      <w:r>
+        <w:rPr>
+          <w:rStyle w:val="hljs-meta"/>
+        </w:rPr>
+        <w:t>@Transactional</w:t>
+      </w:r>
+    </w:p>
+    <w:p>
+      <w:pPr>
+        <w:pStyle w:val="HTMLPreformatted"/>
+        <w:rPr>
+          <w:rStyle w:val="HTMLCode"/>
+        </w:rPr>
+      </w:pPr>
+      <w:r>
+        <w:rPr>
+          <w:rStyle w:val="HTMLCode"/>
+        </w:rPr>
+        <w:t xml:space="preserve">    </w:t>
+      </w:r>
+      <w:r>
+        <w:rPr>
+          <w:rStyle w:val="hljs-keyword"/>
+        </w:rPr>
+        <w:t>public</w:t>
+      </w:r>
+      <w:r>
+        <w:rPr>
+          <w:rStyle w:val="HTMLCode"/>
+        </w:rPr>
+        <w:t xml:space="preserve"> Appointment </w:t>
+      </w:r>
+      <w:proofErr w:type="spellStart"/>
+      <w:proofErr w:type="gramStart"/>
+      <w:r>
+        <w:rPr>
+          <w:rStyle w:val="hljs-title"/>
+        </w:rPr>
+        <w:t>bookAppointment</w:t>
+      </w:r>
+      <w:proofErr w:type="spellEnd"/>
+      <w:r>
+        <w:rPr>
+          <w:rStyle w:val="hljs-params"/>
+          <w:rFonts w:eastAsiaTheme="majorEastAsia"/>
+        </w:rPr>
+        <w:t>(</w:t>
+      </w:r>
+      <w:proofErr w:type="gramEnd"/>
+      <w:r>
+        <w:rPr>
+          <w:rStyle w:val="hljs-params"/>
+          <w:rFonts w:eastAsiaTheme="majorEastAsia"/>
+        </w:rPr>
+        <w:t xml:space="preserve">Long </w:t>
+      </w:r>
+      <w:proofErr w:type="spellStart"/>
+      <w:r>
+        <w:rPr>
+          <w:rStyle w:val="hljs-params"/>
+          <w:rFonts w:eastAsiaTheme="majorEastAsia"/>
+        </w:rPr>
+        <w:t>doctorId</w:t>
+      </w:r>
+      <w:proofErr w:type="spellEnd"/>
+      <w:r>
+        <w:rPr>
+          <w:rStyle w:val="hljs-params"/>
+          <w:rFonts w:eastAsiaTheme="majorEastAsia"/>
+        </w:rPr>
+        <w:t xml:space="preserve">, Long </w:t>
+      </w:r>
+      <w:proofErr w:type="spellStart"/>
+      <w:r>
+        <w:rPr>
+          <w:rStyle w:val="hljs-params"/>
+          <w:rFonts w:eastAsiaTheme="majorEastAsia"/>
+        </w:rPr>
+        <w:t>patientId</w:t>
+      </w:r>
+      <w:proofErr w:type="spellEnd"/>
+      <w:r>
+        <w:rPr>
+          <w:rStyle w:val="hljs-params"/>
+          <w:rFonts w:eastAsiaTheme="majorEastAsia"/>
+        </w:rPr>
+        <w:t xml:space="preserve">, </w:t>
+      </w:r>
+      <w:proofErr w:type="spellStart"/>
+      <w:r>
+        <w:rPr>
+          <w:rStyle w:val="hljs-params"/>
+          <w:rFonts w:eastAsiaTheme="majorEastAsia"/>
+        </w:rPr>
+        <w:t>LocalDateTime</w:t>
+      </w:r>
+      <w:proofErr w:type="spellEnd"/>
+      <w:r>
+        <w:rPr>
+          <w:rStyle w:val="hljs-params"/>
+          <w:rFonts w:eastAsiaTheme="majorEastAsia"/>
+        </w:rPr>
+        <w:t xml:space="preserve"> time)</w:t>
+      </w:r>
+      <w:r>
+        <w:rPr>
+          <w:rStyle w:val="HTMLCode"/>
+        </w:rPr>
+        <w:t xml:space="preserve"> {</w:t>
+      </w:r>
+    </w:p>
+    <w:p>
+      <w:pPr>
+        <w:pStyle w:val="HTMLPreformatted"/>
+        <w:rPr>
+          <w:rStyle w:val="HTMLCode"/>
+        </w:rPr>
+      </w:pPr>
+    </w:p>
+    <w:p>
+      <w:pPr>
+        <w:pStyle w:val="HTMLPreformatted"/>
+        <w:rPr>
+          <w:rStyle w:val="HTMLCode"/>
+        </w:rPr>
+      </w:pPr>
+      <w:r>
+        <w:rPr>
+          <w:rStyle w:val="HTMLCode"/>
+        </w:rPr>
+        <w:t xml:space="preserve">        </w:t>
+      </w:r>
+      <w:r>
+        <w:rPr>
+          <w:rStyle w:val="hljs-comment"/>
+        </w:rPr>
+        <w:t>// Lock the slot</w:t>
+      </w:r>
+    </w:p>
+    <w:p>
+      <w:pPr>
+        <w:pStyle w:val="HTMLPreformatted"/>
+        <w:rPr>
+          <w:rStyle w:val="HTMLCode"/>
+        </w:rPr>
+      </w:pPr>
+      <w:r>
+        <w:rPr>
+          <w:rStyle w:val="HTMLCode"/>
+        </w:rPr>
+        <w:t xml:space="preserve">        Optional&lt;Appointment&gt; existing = </w:t>
+      </w:r>
+      <w:proofErr w:type="spellStart"/>
+      <w:proofErr w:type="gramStart"/>
+      <w:r>
+        <w:rPr>
+          <w:rStyle w:val="HTMLCode"/>
+        </w:rPr>
+        <w:t>repo.lockAppointmentSlot</w:t>
+      </w:r>
+      <w:proofErr w:type="spellEnd"/>
+      <w:proofErr w:type="gramEnd"/>
+      <w:r>
+        <w:rPr>
+          <w:rStyle w:val="HTMLCode"/>
+        </w:rPr>
+        <w:t>(</w:t>
+      </w:r>
+      <w:proofErr w:type="spellStart"/>
+      <w:r>
+        <w:rPr>
+          <w:rStyle w:val="HTMLCode"/>
+        </w:rPr>
+        <w:t>doctorId</w:t>
+      </w:r>
+      <w:proofErr w:type="spellEnd"/>
+      <w:r>
+        <w:rPr>
+          <w:rStyle w:val="HTMLCode"/>
+        </w:rPr>
+        <w:t>, time);</w:t>
+      </w:r>
+    </w:p>
+    <w:p>
+      <w:pPr>
+        <w:pStyle w:val="HTMLPreformatted"/>
+        <w:rPr>
+          <w:rStyle w:val="HTMLCode"/>
+        </w:rPr>
+      </w:pPr>
+    </w:p>
+    <w:p>
+      <w:pPr>
+        <w:pStyle w:val="HTMLPreformatted"/>
+        <w:rPr>
+          <w:rStyle w:val="HTMLCode"/>
+        </w:rPr>
+      </w:pPr>
+      <w:r>
+        <w:rPr>
+          <w:rStyle w:val="HTMLCode"/>
+        </w:rPr>
+        <w:t xml:space="preserve">        </w:t>
+      </w:r>
+      <w:r>
+        <w:rPr>
+          <w:rStyle w:val="hljs-keyword"/>
+        </w:rPr>
+        <w:t>if</w:t>
+      </w:r>
+      <w:r>
+        <w:rPr>
+          <w:rStyle w:val="HTMLCode"/>
+        </w:rPr>
+        <w:t xml:space="preserve"> (</w:t>
+      </w:r>
+      <w:proofErr w:type="spellStart"/>
+      <w:proofErr w:type="gramStart"/>
+      <w:r>
+        <w:rPr>
+          <w:rStyle w:val="HTMLCode"/>
+        </w:rPr>
+        <w:t>existing.isPresent</w:t>
+      </w:r>
+      <w:proofErr w:type="spellEnd"/>
+      <w:proofErr w:type="gramEnd"/>
+      <w:r>
+        <w:rPr>
+          <w:rStyle w:val="HTMLCode"/>
+        </w:rPr>
+        <w:t>()) {</w:t>
+      </w:r>
+    </w:p>
+    <w:p>
+      <w:pPr>
+        <w:pStyle w:val="HTMLPreformatted"/>
+        <w:rPr>
+          <w:rStyle w:val="HTMLCode"/>
+        </w:rPr>
+      </w:pPr>
+      <w:r>
+        <w:rPr>
+          <w:rStyle w:val="HTMLCode"/>
+        </w:rPr>
+        <w:t xml:space="preserve">            </w:t>
+      </w:r>
+      <w:r>
+        <w:rPr>
+          <w:rStyle w:val="hljs-keyword"/>
+        </w:rPr>
+        <w:t>throw</w:t>
+      </w:r>
+      <w:r>
+        <w:rPr>
+          <w:rStyle w:val="HTMLCode"/>
+        </w:rPr>
+        <w:t xml:space="preserve"> </w:t>
+      </w:r>
+      <w:r>
+        <w:rPr>
+          <w:rStyle w:val="hljs-keyword"/>
+        </w:rPr>
+        <w:t>new</w:t>
+      </w:r>
+      <w:r>
+        <w:rPr>
+          <w:rStyle w:val="HTMLCode"/>
+        </w:rPr>
+        <w:t xml:space="preserve"> </w:t>
+      </w:r>
+      <w:proofErr w:type="spellStart"/>
+      <w:proofErr w:type="gramStart"/>
+      <w:r>
+        <w:rPr>
+          <w:rStyle w:val="hljs-title"/>
+        </w:rPr>
+        <w:t>RuntimeException</w:t>
+      </w:r>
+      <w:proofErr w:type="spellEnd"/>
+      <w:r>
+        <w:rPr>
+          <w:rStyle w:val="HTMLCode"/>
+        </w:rPr>
+        <w:t>(</w:t>
+      </w:r>
+      <w:proofErr w:type="gramEnd"/>
+      <w:r>
+        <w:rPr>
+          <w:rStyle w:val="hljs-string"/>
+        </w:rPr>
+        <w:t>"This slot is already booked!"</w:t>
+      </w:r>
+      <w:r>
+        <w:rPr>
+          <w:rStyle w:val="HTMLCode"/>
+        </w:rPr>
+        <w:t>);</w:t>
+      </w:r>
+    </w:p>
+    <w:p>
+      <w:pPr>
+        <w:pStyle w:val="HTMLPreformatted"/>
+        <w:rPr>
+          <w:rStyle w:val="HTMLCode"/>
+        </w:rPr>
+      </w:pPr>
+      <w:r>
+        <w:rPr>
+          <w:rStyle w:val="HTMLCode"/>
+        </w:rPr>
+        <w:t xml:space="preserve">        }</w:t>
+      </w:r>
+    </w:p>
+    <w:p>
+      <w:pPr>
+        <w:pStyle w:val="HTMLPreformatted"/>
+        <w:rPr>
+          <w:rStyle w:val="HTMLCode"/>
+        </w:rPr>
+      </w:pPr>
+    </w:p>
+    <w:p>
+      <w:pPr>
+        <w:pStyle w:val="HTMLPreformatted"/>
+        <w:rPr>
+          <w:rStyle w:val="HTMLCode"/>
+        </w:rPr>
+      </w:pPr>
+      <w:r>
+        <w:rPr>
+          <w:rStyle w:val="HTMLCode"/>
+        </w:rPr>
+        <w:t xml:space="preserve">        </w:t>
+      </w:r>
+      <w:r>
+        <w:rPr>
+          <w:rStyle w:val="hljs-comment"/>
+        </w:rPr>
+        <w:t>// Create new appointment</w:t>
+      </w:r>
+    </w:p>
+    <w:p>
+      <w:pPr>
+        <w:pStyle w:val="HTMLPreformatted"/>
+        <w:rPr>
+          <w:rStyle w:val="HTMLCode"/>
+        </w:rPr>
+      </w:pPr>
+      <w:r>
+        <w:rPr>
+          <w:rStyle w:val="HTMLCode"/>
+        </w:rPr>
+        <w:t xml:space="preserve">        </w:t>
+      </w:r>
+      <w:r>
+        <w:rPr>
+          <w:rStyle w:val="hljs-type"/>
+        </w:rPr>
+        <w:t>Appointment</w:t>
+      </w:r>
+      <w:r>
+        <w:rPr>
+          <w:rStyle w:val="HTMLCode"/>
+        </w:rPr>
+        <w:t xml:space="preserve"> </w:t>
+      </w:r>
+      <w:r>
+        <w:rPr>
+          <w:rStyle w:val="hljs-variable"/>
+        </w:rPr>
+        <w:t>appt</w:t>
+      </w:r>
+      <w:r>
+        <w:rPr>
+          <w:rStyle w:val="HTMLCode"/>
+        </w:rPr>
+        <w:t xml:space="preserve"> </w:t>
+      </w:r>
+      <w:r>
+        <w:rPr>
+          <w:rStyle w:val="hljs-operator"/>
+        </w:rPr>
+        <w:t>=</w:t>
+      </w:r>
+      <w:r>
+        <w:rPr>
+          <w:rStyle w:val="HTMLCode"/>
+        </w:rPr>
+        <w:t xml:space="preserve"> </w:t>
+      </w:r>
+      <w:r>
+        <w:rPr>
+          <w:rStyle w:val="hljs-keyword"/>
+        </w:rPr>
+        <w:t>new</w:t>
+      </w:r>
+      <w:r>
+        <w:rPr>
+          <w:rStyle w:val="HTMLCode"/>
+        </w:rPr>
+        <w:t xml:space="preserve"> </w:t>
+      </w:r>
+      <w:proofErr w:type="gramStart"/>
+      <w:r>
+        <w:rPr>
+          <w:rStyle w:val="hljs-title"/>
+        </w:rPr>
+        <w:t>Appointment</w:t>
+      </w:r>
+      <w:r>
+        <w:rPr>
+          <w:rStyle w:val="HTMLCode"/>
+        </w:rPr>
+        <w:t>(</w:t>
+      </w:r>
+      <w:proofErr w:type="gramEnd"/>
+      <w:r>
+        <w:rPr>
+          <w:rStyle w:val="HTMLCode"/>
+        </w:rPr>
+        <w:t>);</w:t>
+      </w:r>
+    </w:p>
+    <w:p>
+      <w:pPr>
+        <w:pStyle w:val="HTMLPreformatted"/>
+        <w:rPr>
+          <w:rStyle w:val="HTMLCode"/>
+        </w:rPr>
+      </w:pPr>
+      <w:r>
+        <w:rPr>
+          <w:rStyle w:val="HTMLCode"/>
+        </w:rPr>
+        <w:t xml:space="preserve">        </w:t>
+      </w:r>
+      <w:proofErr w:type="spellStart"/>
+      <w:proofErr w:type="gramStart"/>
+      <w:r>
+        <w:rPr>
+          <w:rStyle w:val="HTMLCode"/>
+        </w:rPr>
+        <w:t>appt.setDoctorId</w:t>
+      </w:r>
+      <w:proofErr w:type="spellEnd"/>
+      <w:proofErr w:type="gramEnd"/>
+      <w:r>
+        <w:rPr>
+          <w:rStyle w:val="HTMLCode"/>
+        </w:rPr>
+        <w:t>(</w:t>
+      </w:r>
+      <w:proofErr w:type="spellStart"/>
+      <w:r>
+        <w:rPr>
+          <w:rStyle w:val="HTMLCode"/>
+        </w:rPr>
+        <w:t>doctorId</w:t>
+      </w:r>
+      <w:proofErr w:type="spellEnd"/>
+      <w:r>
+        <w:rPr>
+          <w:rStyle w:val="HTMLCode"/>
+        </w:rPr>
+        <w:t>);</w:t>
+      </w:r>
+    </w:p>
+    <w:p>
+      <w:pPr>
+        <w:pStyle w:val="HTMLPreformatted"/>
+        <w:rPr>
+          <w:rStyle w:val="HTMLCode"/>
+        </w:rPr>
+      </w:pPr>
+      <w:r>
+        <w:rPr>
+          <w:rStyle w:val="HTMLCode"/>
+        </w:rPr>
+        <w:t xml:space="preserve">        </w:t>
+      </w:r>
+      <w:proofErr w:type="spellStart"/>
+      <w:proofErr w:type="gramStart"/>
+      <w:r>
+        <w:rPr>
+          <w:rStyle w:val="HTMLCode"/>
+        </w:rPr>
+        <w:t>appt.setPatientId</w:t>
+      </w:r>
+      <w:proofErr w:type="spellEnd"/>
+      <w:proofErr w:type="gramEnd"/>
+      <w:r>
+        <w:rPr>
+          <w:rStyle w:val="HTMLCode"/>
+        </w:rPr>
+        <w:t>(</w:t>
+      </w:r>
+      <w:proofErr w:type="spellStart"/>
+      <w:r>
+        <w:rPr>
+          <w:rStyle w:val="HTMLCode"/>
+        </w:rPr>
+        <w:t>patientId</w:t>
+      </w:r>
+      <w:proofErr w:type="spellEnd"/>
+      <w:r>
+        <w:rPr>
+          <w:rStyle w:val="HTMLCode"/>
+        </w:rPr>
+        <w:t>);</w:t>
+      </w:r>
+    </w:p>
+    <w:p>
+      <w:pPr>
+        <w:pStyle w:val="HTMLPreformatted"/>
+        <w:rPr>
+          <w:rStyle w:val="HTMLCode"/>
+        </w:rPr>
+      </w:pPr>
+      <w:r>
+        <w:rPr>
+          <w:rStyle w:val="HTMLCode"/>
+        </w:rPr>
+        <w:t xml:space="preserve">        </w:t>
+      </w:r>
+      <w:proofErr w:type="spellStart"/>
+      <w:proofErr w:type="gramStart"/>
+      <w:r>
+        <w:rPr>
+          <w:rStyle w:val="HTMLCode"/>
+        </w:rPr>
+        <w:t>appt.setAppointmentTime</w:t>
+      </w:r>
+      <w:proofErr w:type="spellEnd"/>
+      <w:proofErr w:type="gramEnd"/>
+      <w:r>
+        <w:rPr>
+          <w:rStyle w:val="HTMLCode"/>
+        </w:rPr>
+        <w:t>(time);</w:t>
+      </w:r>
+    </w:p>
+    <w:p>
+      <w:pPr>
+        <w:pStyle w:val="HTMLPreformatted"/>
+        <w:rPr>
+          <w:rStyle w:val="HTMLCode"/>
+        </w:rPr>
+      </w:pPr>
+    </w:p>
+    <w:p>
+      <w:pPr>
+        <w:pStyle w:val="HTMLPreformatted"/>
+        <w:rPr>
+          <w:rStyle w:val="HTMLCode"/>
+        </w:rPr>
+      </w:pPr>
+      <w:r>
+        <w:rPr>
+          <w:rStyle w:val="HTMLCode"/>
+        </w:rPr>
+        <w:t xml:space="preserve">        </w:t>
+      </w:r>
+      <w:r>
+        <w:rPr>
+          <w:rStyle w:val="hljs-keyword"/>
+        </w:rPr>
+        <w:t>return</w:t>
+      </w:r>
+      <w:r>
+        <w:rPr>
+          <w:rStyle w:val="HTMLCode"/>
+        </w:rPr>
+        <w:t xml:space="preserve"> </w:t>
+      </w:r>
+      <w:proofErr w:type="spellStart"/>
+      <w:proofErr w:type="gramStart"/>
+      <w:r>
+        <w:rPr>
+          <w:rStyle w:val="HTMLCode"/>
+        </w:rPr>
+        <w:t>repo.save</w:t>
+      </w:r>
+      <w:proofErr w:type="spellEnd"/>
+      <w:proofErr w:type="gramEnd"/>
+      <w:r>
+        <w:rPr>
+          <w:rStyle w:val="HTMLCode"/>
+        </w:rPr>
+        <w:t>(appt);</w:t>
+      </w:r>
+    </w:p>
+    <w:p>
+      <w:pPr>
+        <w:pStyle w:val="HTMLPreformatted"/>
+        <w:rPr>
+          <w:rStyle w:val="HTMLCode"/>
+        </w:rPr>
+      </w:pPr>
+      <w:r>
+        <w:rPr>
+          <w:rStyle w:val="HTMLCode"/>
+        </w:rPr>
+        <w:t xml:space="preserve">    }</w:t>
+      </w:r>
+    </w:p>
+    <w:p>
+      <w:pPr>
+        <w:pStyle w:val="HTMLPreformatted"/>
+        <w:rPr>
+          <w:rStyle w:val="HTMLCode"/>
+        </w:rPr>
+      </w:pPr>
+      <w:r>
+        <w:rPr>
+          <w:rStyle w:val="HTMLCode"/>
+        </w:rPr>
+        <w:t>}</w:t>
+      </w:r>
+    </w:p>
+    <w:p>
+      <w:r>
+        <w:pict w14:anchorId="6860867D">
+          <v:rect id="_x0000_i1040" style="width:0;height:1.5pt" o:hralign="center" o:hrstd="t" o:hr="t" fillcolor="#a0a0a0" stroked="f"/>
+        </w:pict>
+      </w:r>
+    </w:p>
+    <w:p>
+      <w:pPr>
+        <w:pStyle w:val="Heading1"/>
+      </w:pPr>
+      <w:r>
+        <w:rPr>
+          <w:rFonts w:ascii="Segoe UI Emoji" w:hAnsi="Segoe UI Emoji" w:cs="Segoe UI Emoji"/>
+        </w:rPr>
+        <w:t>🔒</w:t>
+      </w:r>
+      <w:r>
+        <w:t xml:space="preserve"> </w:t>
+      </w:r>
+      <w:r>
+        <w:rPr>
+          <w:rStyle w:val="Strong"/>
+          <w:b w:val="0"/>
+          <w:bCs w:val="0"/>
+        </w:rPr>
+        <w:t>What does Pessimistic Lock do?</w:t>
+      </w:r>
+    </w:p>
+    <w:p>
+      <w:pPr>
+        <w:pStyle w:val="NormalWeb"/>
+        <w:numPr>
+          <w:ilvl w:val="0"/>
+          <w:numId w:val="12"/>
+        </w:numPr>
+      </w:pPr>
+      <w:r>
+        <w:t>When request A checks slot → DB locks that row (or lock attempt)</w:t>
+      </w:r>
+    </w:p>
+    <w:p>
+      <w:pPr>
+        <w:pStyle w:val="NormalWeb"/>
+        <w:numPr>
+          <w:ilvl w:val="0"/>
+          <w:numId w:val="12"/>
+        </w:numPr>
+      </w:pPr>
+      <w:r>
+        <w:t>Request B also checks → must wait (or instantly fails)</w:t>
+      </w:r>
+    </w:p>
+    <w:p>
+      <w:pPr>
+        <w:pStyle w:val="NormalWeb"/>
+        <w:numPr>
+          <w:ilvl w:val="0"/>
+          <w:numId w:val="12"/>
+        </w:numPr>
+      </w:pPr>
+      <w:r>
+        <w:t xml:space="preserve">During the waiting time, </w:t>
+      </w:r>
+      <w:r>
+        <w:rPr>
+          <w:rStyle w:val="Strong"/>
+        </w:rPr>
+        <w:t>no one else can create or update a row for same doctor/time</w:t>
+      </w:r>
+    </w:p>
+    <w:p>
+      <w:pPr>
+        <w:pStyle w:val="NormalWeb"/>
+      </w:pPr>
+      <w:r>
+        <w:t>Guaranteed no double booking.</w:t>
+      </w:r>
+    </w:p>
+    <w:p>
+      <w:r>
+        <w:pict w14:anchorId="5A1451DC">
+          <v:rect id="_x0000_i1041" style="width:0;height:1.5pt" o:hralign="center" o:hrstd="t" o:hr="t" fillcolor="#a0a0a0" stroked="f"/>
+        </w:pict>
+      </w:r>
+    </w:p>
+    <w:p>
+      <w:pPr>
+        <w:pStyle w:val="Heading1"/>
+      </w:pPr>
+      <w:r>
+        <w:rPr>
+          <w:rFonts w:ascii="Segoe UI Emoji" w:hAnsi="Segoe UI Emoji" w:cs="Segoe UI Emoji"/>
+        </w:rPr>
+        <w:lastRenderedPageBreak/>
+        <w:t>🚫</w:t>
+      </w:r>
+      <w:r>
+        <w:t xml:space="preserve"> What if appointment slot does not exist yet?</w:t>
+      </w:r>
+    </w:p>
+    <w:p>
+      <w:pPr>
+        <w:pStyle w:val="NormalWeb"/>
+      </w:pPr>
+      <w:r>
+        <w:t xml:space="preserve">Even if the row doesn't exist, the </w:t>
+      </w:r>
+      <w:r>
+        <w:rPr>
+          <w:rStyle w:val="Strong"/>
+        </w:rPr>
+        <w:t>UNIQUE constraint</w:t>
+      </w:r>
+      <w:r>
+        <w:t xml:space="preserve"> will prevent duplicates.</w:t>
+      </w:r>
+    </w:p>
+    <w:p>
+      <w:pPr>
+        <w:pStyle w:val="NormalWeb"/>
+      </w:pPr>
+      <w:r>
+        <w:t>Flow:</w:t>
+      </w:r>
+    </w:p>
+    <w:p>
+      <w:pPr>
+        <w:pStyle w:val="NormalWeb"/>
+        <w:numPr>
+          <w:ilvl w:val="0"/>
+          <w:numId w:val="13"/>
+        </w:numPr>
+      </w:pPr>
+      <w:r>
+        <w:t>Request A inserts row → success</w:t>
+      </w:r>
+    </w:p>
+    <w:p>
+      <w:pPr>
+        <w:pStyle w:val="NormalWeb"/>
+        <w:numPr>
+          <w:ilvl w:val="0"/>
+          <w:numId w:val="13"/>
+        </w:numPr>
+      </w:pPr>
+      <w:r>
+        <w:t xml:space="preserve">Request B tries to insert same doctor + time → database throws </w:t>
+      </w:r>
+      <w:r>
+        <w:rPr>
+          <w:rStyle w:val="Strong"/>
+        </w:rPr>
+        <w:t>constraint violation</w:t>
+      </w:r>
+    </w:p>
+    <w:p>
+      <w:pPr>
+        <w:pStyle w:val="NormalWeb"/>
+      </w:pPr>
+      <w:r>
+        <w:t>You catch it and return:</w:t>
+      </w:r>
+    </w:p>
+    <w:p>
+      <w:pPr>
+        <w:pStyle w:val="HTMLPreformatted"/>
+        <w:rPr>
+          <w:rStyle w:val="HTMLCode"/>
+        </w:rPr>
+      </w:pPr>
+      <w:r>
+        <w:rPr>
+          <w:rStyle w:val="hljs-builtin"/>
+        </w:rPr>
+        <w:t>Slot</w:t>
+      </w:r>
+      <w:r>
+        <w:rPr>
+          <w:rStyle w:val="HTMLCode"/>
+        </w:rPr>
+        <w:t xml:space="preserve"> </w:t>
+      </w:r>
+      <w:r>
+        <w:rPr>
+          <w:rStyle w:val="hljs-variable"/>
+        </w:rPr>
+        <w:t>already</w:t>
+      </w:r>
+      <w:r>
+        <w:rPr>
+          <w:rStyle w:val="HTMLCode"/>
+        </w:rPr>
+        <w:t xml:space="preserve"> </w:t>
+      </w:r>
+      <w:r>
+        <w:rPr>
+          <w:rStyle w:val="hljs-variable"/>
+        </w:rPr>
+        <w:t>booked</w:t>
+      </w:r>
+    </w:p>
+    <w:p>
+      <w:r>
+        <w:pict w14:anchorId="589546B4">
+          <v:rect id="_x0000_i1042" style="width:0;height:1.5pt" o:hralign="center" o:hrstd="t" o:hr="t" fillcolor="#a0a0a0" stroked="f"/>
+        </w:pict>
+      </w:r>
+    </w:p>
+    <w:p>
+      <w:pPr>
+        <w:pStyle w:val="Heading1"/>
+      </w:pPr>
+      <w:r>
+        <w:rPr>
+          <w:rFonts w:ascii="Segoe UI Emoji" w:hAnsi="Segoe UI Emoji" w:cs="Segoe UI Emoji"/>
+        </w:rPr>
+        <w:t>✔</w:t>
+      </w:r>
+      <w:r>
+        <w:t xml:space="preserve">️ </w:t>
+      </w:r>
+      <w:r>
+        <w:rPr>
+          <w:rStyle w:val="Strong"/>
+          <w:b w:val="0"/>
+          <w:bCs w:val="0"/>
+        </w:rPr>
+        <w:t>Alternative Approach: Optimistic Locking</w:t>
+      </w:r>
+    </w:p>
+    <w:p>
+      <w:pPr>
+        <w:pStyle w:val="NormalWeb"/>
+      </w:pPr>
+      <w:r>
+        <w:t>Only works if you already have one appointment row per doctor/time, so not recommended in your case.</w:t>
+      </w:r>
+    </w:p>
+    <w:p>
+      <w:r>
+        <w:pict w14:anchorId="71C642CD">
+          <v:rect id="_x0000_i1043" style="width:0;height:1.5pt" o:hralign="center" o:hrstd="t" o:hr="t" fillcolor="#a0a0a0" stroked="f"/>
+        </w:pict>
+      </w:r>
+    </w:p>
+    <w:p>
+      <w:pPr>
+        <w:pStyle w:val="Heading1"/>
+      </w:pPr>
+      <w:r>
+        <w:rPr>
+          <w:rFonts w:ascii="Calibri Light" w:hAnsi="Calibri Light" w:cs="Calibri Light"/>
+        </w:rPr>
+        <w:t>🟢</w:t>
+      </w:r>
+      <w:r>
+        <w:t xml:space="preserve"> Final Recommendation (Best Practice)</w:t>
+      </w:r>
+    </w:p>
+    <w:p>
+      <w:pPr>
+        <w:pStyle w:val="NormalWeb"/>
+      </w:pPr>
+      <w:r>
+        <w:t xml:space="preserve">Use </w:t>
+      </w:r>
+      <w:r>
+        <w:rPr>
+          <w:rStyle w:val="Strong"/>
+        </w:rPr>
+        <w:t>both</w:t>
+      </w:r>
+      <w:r>
+        <w:t>:</w:t>
+      </w:r>
+    </w:p>
+    <w:p>
+      <w:pPr>
+        <w:pStyle w:val="NormalWeb"/>
+        <w:numPr>
+          <w:ilvl w:val="0"/>
+          <w:numId w:val="14"/>
+        </w:numPr>
+      </w:pPr>
+      <w:r>
+        <w:rPr>
+          <w:rStyle w:val="Strong"/>
+        </w:rPr>
+        <w:t>UNIQUE constraint</w:t>
+      </w:r>
+      <w:r>
+        <w:t xml:space="preserve"> on (doctor, time)</w:t>
+      </w:r>
+    </w:p>
+    <w:p>
+      <w:pPr>
+        <w:pStyle w:val="NormalWeb"/>
+        <w:numPr>
+          <w:ilvl w:val="0"/>
+          <w:numId w:val="14"/>
+        </w:numPr>
+      </w:pPr>
+      <w:r>
+        <w:rPr>
+          <w:rStyle w:val="Strong"/>
+        </w:rPr>
+        <w:t>Pessimistic Lock</w:t>
+      </w:r>
+      <w:r>
+        <w:t xml:space="preserve"> during booking</w:t>
+      </w:r>
+    </w:p>
+    <w:p>
+      <w:pPr>
+        <w:pStyle w:val="NormalWeb"/>
+      </w:pPr>
+      <w:r>
+        <w:t xml:space="preserve">This gives you </w:t>
+      </w:r>
+      <w:r>
+        <w:rPr>
+          <w:rStyle w:val="Strong"/>
+        </w:rPr>
+        <w:t>100% protection</w:t>
+      </w:r>
+      <w:r>
+        <w:t xml:space="preserve"> even in high-load apps.</w:t>
+      </w:r>
+    </w:p>
+    <w:p>
+      <w:pPr>
         <w:spacing w:before="100" w:beforeAutospacing="1" w:after="100" w:afterAutospacing="1" w:line="240" w:lineRule="auto"/>
         <w:rPr>
           <w:rFonts w:ascii="Times New Roman" w:eastAsia="Times New Roman" w:hAnsi="Times New Roman" w:cs="Times New Roman"/>
@@ -4756,10 +7052,11 @@
           <w:lang w:eastAsia="en-IN"/>
         </w:rPr>
       </w:pPr>
+    </w:p>
+    <w:p>
       <w:bookmarkStart w:id="0" w:name="_GoBack"/>
       <w:bookmarkEnd w:id="0"/>
     </w:p>
-    <w:p/>
     <w:sectPr>
       <w:pgSz w:w="11906" w:h="16838"/>
       <w:pgMar w:top="720" w:right="720" w:bottom="720" w:left="720" w:header="708" w:footer="708" w:gutter="0"/>
@@ -4773,6 +7070,119 @@
 <file path=word/numbering.xml><?xml version="1.0" encoding="utf-8"?>
 <w:numbering xmlns:wpc="http://schemas.microsoft.com/office/word/2010/wordprocessingCanvas" xmlns:cx="http://schemas.microsoft.com/office/drawing/2014/chartex" xmlns:cx1="http://schemas.microsoft.com/office/drawing/2015/9/8/chartex" xmlns:cx2="http://schemas.microsoft.com/office/drawing/2015/10/21/chartex" xmlns:cx3="http://schemas.microsoft.com/office/drawing/2016/5/9/chartex" xmlns:cx4="http://schemas.microsoft.com/office/drawing/2016/5/10/chartex" xmlns:cx5="http://schemas.microsoft.com/office/drawing/2016/5/11/chartex" xmlns:cx6="http://schemas.microsoft.com/office/drawing/2016/5/12/chartex" xmlns:cx7="http://schemas.microsoft.com/office/drawing/2016/5/13/chartex" xmlns:cx8="http://schemas.microsoft.com/office/drawing/2016/5/14/chartex" xmlns:mc="http://schemas.openxmlformats.org/markup-compatibility/2006" xmlns:aink="http://schemas.microsoft.com/office/drawing/2016/ink" xmlns:am3d="http://schemas.microsoft.com/office/drawing/2017/model3d" xmlns:o="urn:schemas-microsoft-com:office:office" xmlns:r="http://schemas.openxmlformats.org/officeDocument/2006/relationships" xmlns:m="http://schemas.openxmlformats.org/officeDocument/2006/math" xmlns:v="urn:schemas-microsoft-com:vml" xmlns:wp14="http://schemas.microsoft.com/office/word/2010/wordprocessingDrawing" xmlns:wp="http://schemas.openxmlformats.org/drawingml/2006/wordprocessingDrawing" xmlns:w10="urn:schemas-microsoft-com:office:word" xmlns:w="http://schemas.openxmlformats.org/wordprocessingml/2006/main" xmlns:w14="http://schemas.microsoft.com/office/word/2010/wordml" xmlns:w15="http://schemas.microsoft.com/office/word/2012/wordml" xmlns:w16cid="http://schemas.microsoft.com/office/word/2016/wordml/cid" xmlns:w16se="http://schemas.microsoft.com/office/word/2015/wordml/symex" xmlns:wpg="http://schemas.microsoft.com/office/word/2010/wordprocessingGroup" xmlns:wpi="http://schemas.microsoft.com/office/word/2010/wordprocessingInk" xmlns:wne="http://schemas.microsoft.com/office/word/2006/wordml" xmlns:wps="http://schemas.microsoft.com/office/word/2010/wordprocessingShape" mc:Ignorable="w14 w15 w16se w16cid wp14">
   <w:abstractNum w:abstractNumId="0" w15:restartNumberingAfterBreak="0">
+    <w:nsid w:val="06483B2D"/>
+    <w:multiLevelType w:val="multilevel"/>
+    <w:tmpl w:val="D90E65A4"/>
+    <w:lvl w:ilvl="0">
+      <w:start w:val="1"/>
+      <w:numFmt w:val="decimal"/>
+      <w:lvlText w:val="%1."/>
+      <w:lvlJc w:val="left"/>
+      <w:pPr>
+        <w:tabs>
+          <w:tab w:val="num" w:pos="720"/>
+        </w:tabs>
+        <w:ind w:left="720" w:hanging="360"/>
+      </w:pPr>
+    </w:lvl>
+    <w:lvl w:ilvl="1" w:tentative="1">
+      <w:start w:val="1"/>
+      <w:numFmt w:val="decimal"/>
+      <w:lvlText w:val="%2."/>
+      <w:lvlJc w:val="left"/>
+      <w:pPr>
+        <w:tabs>
+          <w:tab w:val="num" w:pos="1440"/>
+        </w:tabs>
+        <w:ind w:left="1440" w:hanging="360"/>
+      </w:pPr>
+    </w:lvl>
+    <w:lvl w:ilvl="2" w:tentative="1">
+      <w:start w:val="1"/>
+      <w:numFmt w:val="decimal"/>
+      <w:lvlText w:val="%3."/>
+      <w:lvlJc w:val="left"/>
+      <w:pPr>
+        <w:tabs>
+          <w:tab w:val="num" w:pos="2160"/>
+        </w:tabs>
+        <w:ind w:left="2160" w:hanging="360"/>
+      </w:pPr>
+    </w:lvl>
+    <w:lvl w:ilvl="3" w:tentative="1">
+      <w:start w:val="1"/>
+      <w:numFmt w:val="decimal"/>
+      <w:lvlText w:val="%4."/>
+      <w:lvlJc w:val="left"/>
+      <w:pPr>
+        <w:tabs>
+          <w:tab w:val="num" w:pos="2880"/>
+        </w:tabs>
+        <w:ind w:left="2880" w:hanging="360"/>
+      </w:pPr>
+    </w:lvl>
+    <w:lvl w:ilvl="4" w:tentative="1">
+      <w:start w:val="1"/>
+      <w:numFmt w:val="decimal"/>
+      <w:lvlText w:val="%5."/>
+      <w:lvlJc w:val="left"/>
+      <w:pPr>
+        <w:tabs>
+          <w:tab w:val="num" w:pos="3600"/>
+        </w:tabs>
+        <w:ind w:left="3600" w:hanging="360"/>
+      </w:pPr>
+    </w:lvl>
+    <w:lvl w:ilvl="5" w:tentative="1">
+      <w:start w:val="1"/>
+      <w:numFmt w:val="decimal"/>
+      <w:lvlText w:val="%6."/>
+      <w:lvlJc w:val="left"/>
+      <w:pPr>
+        <w:tabs>
+          <w:tab w:val="num" w:pos="4320"/>
+        </w:tabs>
+        <w:ind w:left="4320" w:hanging="360"/>
+      </w:pPr>
+    </w:lvl>
+    <w:lvl w:ilvl="6" w:tentative="1">
+      <w:start w:val="1"/>
+      <w:numFmt w:val="decimal"/>
+      <w:lvlText w:val="%7."/>
+      <w:lvlJc w:val="left"/>
+      <w:pPr>
+        <w:tabs>
+          <w:tab w:val="num" w:pos="5040"/>
+        </w:tabs>
+        <w:ind w:left="5040" w:hanging="360"/>
+      </w:pPr>
+    </w:lvl>
+    <w:lvl w:ilvl="7" w:tentative="1">
+      <w:start w:val="1"/>
+      <w:numFmt w:val="decimal"/>
+      <w:lvlText w:val="%8."/>
+      <w:lvlJc w:val="left"/>
+      <w:pPr>
+        <w:tabs>
+          <w:tab w:val="num" w:pos="5760"/>
+        </w:tabs>
+        <w:ind w:left="5760" w:hanging="360"/>
+      </w:pPr>
+    </w:lvl>
+    <w:lvl w:ilvl="8" w:tentative="1">
+      <w:start w:val="1"/>
+      <w:numFmt w:val="decimal"/>
+      <w:lvlText w:val="%9."/>
+      <w:lvlJc w:val="left"/>
+      <w:pPr>
+        <w:tabs>
+          <w:tab w:val="num" w:pos="6480"/>
+        </w:tabs>
+        <w:ind w:left="6480" w:hanging="360"/>
+      </w:pPr>
+    </w:lvl>
+  </w:abstractNum>
+  <w:abstractNum w:abstractNumId="1" w15:restartNumberingAfterBreak="0">
     <w:nsid w:val="153713B9"/>
     <w:multiLevelType w:val="multilevel"/>
     <w:tmpl w:val="8B2C9BDE"/>
@@ -4921,7 +7331,7 @@
       </w:rPr>
     </w:lvl>
   </w:abstractNum>
-  <w:abstractNum w:abstractNumId="1" w15:restartNumberingAfterBreak="0">
+  <w:abstractNum w:abstractNumId="2" w15:restartNumberingAfterBreak="0">
     <w:nsid w:val="1F4A0A46"/>
     <w:multiLevelType w:val="multilevel"/>
     <w:tmpl w:val="A9EE839C"/>
@@ -5070,7 +7480,7 @@
       </w:rPr>
     </w:lvl>
   </w:abstractNum>
-  <w:abstractNum w:abstractNumId="2" w15:restartNumberingAfterBreak="0">
+  <w:abstractNum w:abstractNumId="3" w15:restartNumberingAfterBreak="0">
     <w:nsid w:val="308944FF"/>
     <w:multiLevelType w:val="multilevel"/>
     <w:tmpl w:val="52562EA8"/>
@@ -5219,7 +7629,7 @@
       </w:rPr>
     </w:lvl>
   </w:abstractNum>
-  <w:abstractNum w:abstractNumId="3" w15:restartNumberingAfterBreak="0">
+  <w:abstractNum w:abstractNumId="4" w15:restartNumberingAfterBreak="0">
     <w:nsid w:val="3F514A96"/>
     <w:multiLevelType w:val="multilevel"/>
     <w:tmpl w:val="4668753E"/>
@@ -5368,7 +7778,7 @@
       </w:rPr>
     </w:lvl>
   </w:abstractNum>
-  <w:abstractNum w:abstractNumId="4" w15:restartNumberingAfterBreak="0">
+  <w:abstractNum w:abstractNumId="5" w15:restartNumberingAfterBreak="0">
     <w:nsid w:val="40D73E22"/>
     <w:multiLevelType w:val="multilevel"/>
     <w:tmpl w:val="DB7C9BEE"/>
@@ -5517,7 +7927,7 @@
       </w:rPr>
     </w:lvl>
   </w:abstractNum>
-  <w:abstractNum w:abstractNumId="5" w15:restartNumberingAfterBreak="0">
+  <w:abstractNum w:abstractNumId="6" w15:restartNumberingAfterBreak="0">
     <w:nsid w:val="47751D18"/>
     <w:multiLevelType w:val="multilevel"/>
     <w:tmpl w:val="98E880F0"/>
@@ -5666,7 +8076,7 @@
       </w:rPr>
     </w:lvl>
   </w:abstractNum>
-  <w:abstractNum w:abstractNumId="6" w15:restartNumberingAfterBreak="0">
+  <w:abstractNum w:abstractNumId="7" w15:restartNumberingAfterBreak="0">
     <w:nsid w:val="49C55861"/>
     <w:multiLevelType w:val="multilevel"/>
     <w:tmpl w:val="B80ADF28"/>
@@ -5815,7 +8225,7 @@
       </w:rPr>
     </w:lvl>
   </w:abstractNum>
-  <w:abstractNum w:abstractNumId="7" w15:restartNumberingAfterBreak="0">
+  <w:abstractNum w:abstractNumId="8" w15:restartNumberingAfterBreak="0">
     <w:nsid w:val="5E9C4D5A"/>
     <w:multiLevelType w:val="multilevel"/>
     <w:tmpl w:val="734237E6"/>
@@ -5964,7 +8374,156 @@
       </w:rPr>
     </w:lvl>
   </w:abstractNum>
-  <w:abstractNum w:abstractNumId="8" w15:restartNumberingAfterBreak="0">
+  <w:abstractNum w:abstractNumId="9" w15:restartNumberingAfterBreak="0">
+    <w:nsid w:val="6CD87BBD"/>
+    <w:multiLevelType w:val="multilevel"/>
+    <w:tmpl w:val="B6D4900A"/>
+    <w:lvl w:ilvl="0">
+      <w:start w:val="1"/>
+      <w:numFmt w:val="bullet"/>
+      <w:lvlText w:val=""/>
+      <w:lvlJc w:val="left"/>
+      <w:pPr>
+        <w:tabs>
+          <w:tab w:val="num" w:pos="720"/>
+        </w:tabs>
+        <w:ind w:left="720" w:hanging="360"/>
+      </w:pPr>
+      <w:rPr>
+        <w:rFonts w:ascii="Symbol" w:hAnsi="Symbol" w:hint="default"/>
+        <w:sz w:val="20"/>
+      </w:rPr>
+    </w:lvl>
+    <w:lvl w:ilvl="1" w:tentative="1">
+      <w:start w:val="1"/>
+      <w:numFmt w:val="bullet"/>
+      <w:lvlText w:val="o"/>
+      <w:lvlJc w:val="left"/>
+      <w:pPr>
+        <w:tabs>
+          <w:tab w:val="num" w:pos="1440"/>
+        </w:tabs>
+        <w:ind w:left="1440" w:hanging="360"/>
+      </w:pPr>
+      <w:rPr>
+        <w:rFonts w:ascii="Courier New" w:hAnsi="Courier New" w:hint="default"/>
+        <w:sz w:val="20"/>
+      </w:rPr>
+    </w:lvl>
+    <w:lvl w:ilvl="2" w:tentative="1">
+      <w:start w:val="1"/>
+      <w:numFmt w:val="bullet"/>
+      <w:lvlText w:val=""/>
+      <w:lvlJc w:val="left"/>
+      <w:pPr>
+        <w:tabs>
+          <w:tab w:val="num" w:pos="2160"/>
+        </w:tabs>
+        <w:ind w:left="2160" w:hanging="360"/>
+      </w:pPr>
+      <w:rPr>
+        <w:rFonts w:ascii="Wingdings" w:hAnsi="Wingdings" w:hint="default"/>
+        <w:sz w:val="20"/>
+      </w:rPr>
+    </w:lvl>
+    <w:lvl w:ilvl="3" w:tentative="1">
+      <w:start w:val="1"/>
+      <w:numFmt w:val="bullet"/>
+      <w:lvlText w:val=""/>
+      <w:lvlJc w:val="left"/>
+      <w:pPr>
+        <w:tabs>
+          <w:tab w:val="num" w:pos="2880"/>
+        </w:tabs>
+        <w:ind w:left="2880" w:hanging="360"/>
+      </w:pPr>
+      <w:rPr>
+        <w:rFonts w:ascii="Wingdings" w:hAnsi="Wingdings" w:hint="default"/>
+        <w:sz w:val="20"/>
+      </w:rPr>
+    </w:lvl>
+    <w:lvl w:ilvl="4" w:tentative="1">
+      <w:start w:val="1"/>
+      <w:numFmt w:val="bullet"/>
+      <w:lvlText w:val=""/>
+      <w:lvlJc w:val="left"/>
+      <w:pPr>
+        <w:tabs>
+          <w:tab w:val="num" w:pos="3600"/>
+        </w:tabs>
+        <w:ind w:left="3600" w:hanging="360"/>
+      </w:pPr>
+      <w:rPr>
+        <w:rFonts w:ascii="Wingdings" w:hAnsi="Wingdings" w:hint="default"/>
+        <w:sz w:val="20"/>
+      </w:rPr>
+    </w:lvl>
+    <w:lvl w:ilvl="5" w:tentative="1">
+      <w:start w:val="1"/>
+      <w:numFmt w:val="bullet"/>
+      <w:lvlText w:val=""/>
+      <w:lvlJc w:val="left"/>
+      <w:pPr>
+        <w:tabs>
+          <w:tab w:val="num" w:pos="4320"/>
+        </w:tabs>
+        <w:ind w:left="4320" w:hanging="360"/>
+      </w:pPr>
+      <w:rPr>
+        <w:rFonts w:ascii="Wingdings" w:hAnsi="Wingdings" w:hint="default"/>
+        <w:sz w:val="20"/>
+      </w:rPr>
+    </w:lvl>
+    <w:lvl w:ilvl="6" w:tentative="1">
+      <w:start w:val="1"/>
+      <w:numFmt w:val="bullet"/>
+      <w:lvlText w:val=""/>
+      <w:lvlJc w:val="left"/>
+      <w:pPr>
+        <w:tabs>
+          <w:tab w:val="num" w:pos="5040"/>
+        </w:tabs>
+        <w:ind w:left="5040" w:hanging="360"/>
+      </w:pPr>
+      <w:rPr>
+        <w:rFonts w:ascii="Wingdings" w:hAnsi="Wingdings" w:hint="default"/>
+        <w:sz w:val="20"/>
+      </w:rPr>
+    </w:lvl>
+    <w:lvl w:ilvl="7" w:tentative="1">
+      <w:start w:val="1"/>
+      <w:numFmt w:val="bullet"/>
+      <w:lvlText w:val=""/>
+      <w:lvlJc w:val="left"/>
+      <w:pPr>
+        <w:tabs>
+          <w:tab w:val="num" w:pos="5760"/>
+        </w:tabs>
+        <w:ind w:left="5760" w:hanging="360"/>
+      </w:pPr>
+      <w:rPr>
+        <w:rFonts w:ascii="Wingdings" w:hAnsi="Wingdings" w:hint="default"/>
+        <w:sz w:val="20"/>
+      </w:rPr>
+    </w:lvl>
+    <w:lvl w:ilvl="8" w:tentative="1">
+      <w:start w:val="1"/>
+      <w:numFmt w:val="bullet"/>
+      <w:lvlText w:val=""/>
+      <w:lvlJc w:val="left"/>
+      <w:pPr>
+        <w:tabs>
+          <w:tab w:val="num" w:pos="6480"/>
+        </w:tabs>
+        <w:ind w:left="6480" w:hanging="360"/>
+      </w:pPr>
+      <w:rPr>
+        <w:rFonts w:ascii="Wingdings" w:hAnsi="Wingdings" w:hint="default"/>
+        <w:sz w:val="20"/>
+      </w:rPr>
+    </w:lvl>
+  </w:abstractNum>
+  <w:abstractNum w:abstractNumId="10" w15:restartNumberingAfterBreak="0">
     <w:nsid w:val="70431219"/>
     <w:multiLevelType w:val="multilevel"/>
     <w:tmpl w:val="FD1CCC76"/>
@@ -6113,7 +8672,120 @@
       </w:rPr>
     </w:lvl>
   </w:abstractNum>
-  <w:abstractNum w:abstractNumId="9" w15:restartNumberingAfterBreak="0">
+  <w:abstractNum w:abstractNumId="11" w15:restartNumberingAfterBreak="0">
+    <w:nsid w:val="70E25D3A"/>
+    <w:multiLevelType w:val="multilevel"/>
+    <w:tmpl w:val="8932A7EC"/>
+    <w:lvl w:ilvl="0">
+      <w:start w:val="1"/>
+      <w:numFmt w:val="decimal"/>
+      <w:lvlText w:val="%1."/>
+      <w:lvlJc w:val="left"/>
+      <w:pPr>
+        <w:tabs>
+          <w:tab w:val="num" w:pos="720"/>
+        </w:tabs>
+        <w:ind w:left="720" w:hanging="360"/>
+      </w:pPr>
+    </w:lvl>
+    <w:lvl w:ilvl="1" w:tentative="1">
+      <w:start w:val="1"/>
+      <w:numFmt w:val="decimal"/>
+      <w:lvlText w:val="%2."/>
+      <w:lvlJc w:val="left"/>
+      <w:pPr>
+        <w:tabs>
+          <w:tab w:val="num" w:pos="1440"/>
+        </w:tabs>
+        <w:ind w:left="1440" w:hanging="360"/>
+      </w:pPr>
+    </w:lvl>
+    <w:lvl w:ilvl="2" w:tentative="1">
+      <w:start w:val="1"/>
+      <w:numFmt w:val="decimal"/>
+      <w:lvlText w:val="%3."/>
+      <w:lvlJc w:val="left"/>
+      <w:pPr>
+        <w:tabs>
+          <w:tab w:val="num" w:pos="2160"/>
+        </w:tabs>
+        <w:ind w:left="2160" w:hanging="360"/>
+      </w:pPr>
+    </w:lvl>
+    <w:lvl w:ilvl="3" w:tentative="1">
+      <w:start w:val="1"/>
+      <w:numFmt w:val="decimal"/>
+      <w:lvlText w:val="%4."/>
+      <w:lvlJc w:val="left"/>
+      <w:pPr>
+        <w:tabs>
+          <w:tab w:val="num" w:pos="2880"/>
+        </w:tabs>
+        <w:ind w:left="2880" w:hanging="360"/>
+      </w:pPr>
+    </w:lvl>
+    <w:lvl w:ilvl="4" w:tentative="1">
+      <w:start w:val="1"/>
+      <w:numFmt w:val="decimal"/>
+      <w:lvlText w:val="%5."/>
+      <w:lvlJc w:val="left"/>
+      <w:pPr>
+        <w:tabs>
+          <w:tab w:val="num" w:pos="3600"/>
+        </w:tabs>
+        <w:ind w:left="3600" w:hanging="360"/>
+      </w:pPr>
+    </w:lvl>
+    <w:lvl w:ilvl="5" w:tentative="1">
+      <w:start w:val="1"/>
+      <w:numFmt w:val="decimal"/>
+      <w:lvlText w:val="%6."/>
+      <w:lvlJc w:val="left"/>
+      <w:pPr>
+        <w:tabs>
+          <w:tab w:val="num" w:pos="4320"/>
+        </w:tabs>
+        <w:ind w:left="4320" w:hanging="360"/>
+      </w:pPr>
+    </w:lvl>
+    <w:lvl w:ilvl="6" w:tentative="1">
+      <w:start w:val="1"/>
+      <w:numFmt w:val="decimal"/>
+      <w:lvlText w:val="%7."/>
+      <w:lvlJc w:val="left"/>
+      <w:pPr>
+        <w:tabs>
+          <w:tab w:val="num" w:pos="5040"/>
+        </w:tabs>
+        <w:ind w:left="5040" w:hanging="360"/>
+      </w:pPr>
+    </w:lvl>
+    <w:lvl w:ilvl="7" w:tentative="1">
+      <w:start w:val="1"/>
+      <w:numFmt w:val="decimal"/>
+      <w:lvlText w:val="%8."/>
+      <w:lvlJc w:val="left"/>
+      <w:pPr>
+        <w:tabs>
+          <w:tab w:val="num" w:pos="5760"/>
+        </w:tabs>
+        <w:ind w:left="5760" w:hanging="360"/>
+      </w:pPr>
+    </w:lvl>
+    <w:lvl w:ilvl="8" w:tentative="1">
+      <w:start w:val="1"/>
+      <w:numFmt w:val="decimal"/>
+      <w:lvlText w:val="%9."/>
+      <w:lvlJc w:val="left"/>
+      <w:pPr>
+        <w:tabs>
+          <w:tab w:val="num" w:pos="6480"/>
+        </w:tabs>
+        <w:ind w:left="6480" w:hanging="360"/>
+      </w:pPr>
+    </w:lvl>
+  </w:abstractNum>
+  <w:abstractNum w:abstractNumId="12" w15:restartNumberingAfterBreak="0">
     <w:nsid w:val="726E4828"/>
     <w:multiLevelType w:val="multilevel"/>
     <w:tmpl w:val="C8C26CDE"/>
@@ -6262,35 +8934,196 @@
       </w:rPr>
     </w:lvl>
   </w:abstractNum>
+  <w:abstractNum w:abstractNumId="13" w15:restartNumberingAfterBreak="0">
+    <w:nsid w:val="7DBB3D6F"/>
+    <w:multiLevelType w:val="multilevel"/>
+    <w:tmpl w:val="1C2ADCB0"/>
+    <w:lvl w:ilvl="0">
+      <w:start w:val="1"/>
+      <w:numFmt w:val="bullet"/>
+      <w:lvlText w:val=""/>
+      <w:lvlJc w:val="left"/>
+      <w:pPr>
+        <w:tabs>
+          <w:tab w:val="num" w:pos="720"/>
+        </w:tabs>
+        <w:ind w:left="720" w:hanging="360"/>
+      </w:pPr>
+      <w:rPr>
+        <w:rFonts w:ascii="Symbol" w:hAnsi="Symbol" w:hint="default"/>
+        <w:sz w:val="20"/>
+      </w:rPr>
+    </w:lvl>
+    <w:lvl w:ilvl="1" w:tentative="1">
+      <w:start w:val="1"/>
+      <w:numFmt w:val="bullet"/>
+      <w:lvlText w:val="o"/>
+      <w:lvlJc w:val="left"/>
+      <w:pPr>
+        <w:tabs>
+          <w:tab w:val="num" w:pos="1440"/>
+        </w:tabs>
+        <w:ind w:left="1440" w:hanging="360"/>
+      </w:pPr>
+      <w:rPr>
+        <w:rFonts w:ascii="Courier New" w:hAnsi="Courier New" w:hint="default"/>
+        <w:sz w:val="20"/>
+      </w:rPr>
+    </w:lvl>
+    <w:lvl w:ilvl="2" w:tentative="1">
+      <w:start w:val="1"/>
+      <w:numFmt w:val="bullet"/>
+      <w:lvlText w:val=""/>
+      <w:lvlJc w:val="left"/>
+      <w:pPr>
+        <w:tabs>
+          <w:tab w:val="num" w:pos="2160"/>
+        </w:tabs>
+        <w:ind w:left="2160" w:hanging="360"/>
+      </w:pPr>
+      <w:rPr>
+        <w:rFonts w:ascii="Wingdings" w:hAnsi="Wingdings" w:hint="default"/>
+        <w:sz w:val="20"/>
+      </w:rPr>
+    </w:lvl>
+    <w:lvl w:ilvl="3" w:tentative="1">
+      <w:start w:val="1"/>
+      <w:numFmt w:val="bullet"/>
+      <w:lvlText w:val=""/>
+      <w:lvlJc w:val="left"/>
+      <w:pPr>
+        <w:tabs>
+          <w:tab w:val="num" w:pos="2880"/>
+        </w:tabs>
+        <w:ind w:left="2880" w:hanging="360"/>
+      </w:pPr>
+      <w:rPr>
+        <w:rFonts w:ascii="Wingdings" w:hAnsi="Wingdings" w:hint="default"/>
+        <w:sz w:val="20"/>
+      </w:rPr>
+    </w:lvl>
+    <w:lvl w:ilvl="4" w:tentative="1">
+      <w:start w:val="1"/>
+      <w:numFmt w:val="bullet"/>
+      <w:lvlText w:val=""/>
+      <w:lvlJc w:val="left"/>
+      <w:pPr>
+        <w:tabs>
+          <w:tab w:val="num" w:pos="3600"/>
+        </w:tabs>
+        <w:ind w:left="3600" w:hanging="360"/>
+      </w:pPr>
+      <w:rPr>
+        <w:rFonts w:ascii="Wingdings" w:hAnsi="Wingdings" w:hint="default"/>
+        <w:sz w:val="20"/>
+      </w:rPr>
+    </w:lvl>
+    <w:lvl w:ilvl="5" w:tentative="1">
+      <w:start w:val="1"/>
+      <w:numFmt w:val="bullet"/>
+      <w:lvlText w:val=""/>
+      <w:lvlJc w:val="left"/>
+      <w:pPr>
+        <w:tabs>
+          <w:tab w:val="num" w:pos="4320"/>
+        </w:tabs>
+        <w:ind w:left="4320" w:hanging="360"/>
+      </w:pPr>
+      <w:rPr>
+        <w:rFonts w:ascii="Wingdings" w:hAnsi="Wingdings" w:hint="default"/>
+        <w:sz w:val="20"/>
+      </w:rPr>
+    </w:lvl>
+    <w:lvl w:ilvl="6" w:tentative="1">
+      <w:start w:val="1"/>
+      <w:numFmt w:val="bullet"/>
+      <w:lvlText w:val=""/>
+      <w:lvlJc w:val="left"/>
+      <w:pPr>
+        <w:tabs>
+          <w:tab w:val="num" w:pos="5040"/>
+        </w:tabs>
+        <w:ind w:left="5040" w:hanging="360"/>
+      </w:pPr>
+      <w:rPr>
+        <w:rFonts w:ascii="Wingdings" w:hAnsi="Wingdings" w:hint="default"/>
+        <w:sz w:val="20"/>
+      </w:rPr>
+    </w:lvl>
+    <w:lvl w:ilvl="7" w:tentative="1">
+      <w:start w:val="1"/>
+      <w:numFmt w:val="bullet"/>
+      <w:lvlText w:val=""/>
+      <w:lvlJc w:val="left"/>
+      <w:pPr>
+        <w:tabs>
+          <w:tab w:val="num" w:pos="5760"/>
+        </w:tabs>
+        <w:ind w:left="5760" w:hanging="360"/>
+      </w:pPr>
+      <w:rPr>
+        <w:rFonts w:ascii="Wingdings" w:hAnsi="Wingdings" w:hint="default"/>
+        <w:sz w:val="20"/>
+      </w:rPr>
+    </w:lvl>
+    <w:lvl w:ilvl="8" w:tentative="1">
+      <w:start w:val="1"/>
+      <w:numFmt w:val="bullet"/>
+      <w:lvlText w:val=""/>
+      <w:lvlJc w:val="left"/>
+      <w:pPr>
+        <w:tabs>
+          <w:tab w:val="num" w:pos="6480"/>
+        </w:tabs>
+        <w:ind w:left="6480" w:hanging="360"/>
+      </w:pPr>
+      <w:rPr>
+        <w:rFonts w:ascii="Wingdings" w:hAnsi="Wingdings" w:hint="default"/>
+        <w:sz w:val="20"/>
+      </w:rPr>
+    </w:lvl>
+  </w:abstractNum>
   <w:num w:numId="1">
+    <w:abstractNumId w:val="7"/>
+  </w:num>
+  <w:num w:numId="2">
+    <w:abstractNumId w:val="1"/>
+  </w:num>
+  <w:num w:numId="3">
+    <w:abstractNumId w:val="8"/>
+  </w:num>
+  <w:num w:numId="4">
+    <w:abstractNumId w:val="4"/>
+  </w:num>
+  <w:num w:numId="5">
+    <w:abstractNumId w:val="2"/>
+  </w:num>
+  <w:num w:numId="6">
+    <w:abstractNumId w:val="5"/>
+  </w:num>
+  <w:num w:numId="7">
     <w:abstractNumId w:val="6"/>
   </w:num>
-  <w:num w:numId="2">
+  <w:num w:numId="8">
+    <w:abstractNumId w:val="12"/>
+  </w:num>
+  <w:num w:numId="9">
+    <w:abstractNumId w:val="10"/>
+  </w:num>
+  <w:num w:numId="10">
+    <w:abstractNumId w:val="3"/>
+  </w:num>
+  <w:num w:numId="11">
+    <w:abstractNumId w:val="9"/>
+  </w:num>
+  <w:num w:numId="12">
+    <w:abstractNumId w:val="13"/>
+  </w:num>
+  <w:num w:numId="13">
     <w:abstractNumId w:val="0"/>
   </w:num>
-  <w:num w:numId="3">
-    <w:abstractNumId w:val="7"/>
-  </w:num>
-  <w:num w:numId="4">
-    <w:abstractNumId w:val="3"/>
-  </w:num>
-  <w:num w:numId="5">
-    <w:abstractNumId w:val="1"/>
-  </w:num>
-  <w:num w:numId="6">
-    <w:abstractNumId w:val="4"/>
-  </w:num>
-  <w:num w:numId="7">
-    <w:abstractNumId w:val="5"/>
-  </w:num>
-  <w:num w:numId="8">
-    <w:abstractNumId w:val="9"/>
-  </w:num>
-  <w:num w:numId="9">
-    <w:abstractNumId w:val="8"/>
-  </w:num>
-  <w:num w:numId="10">
-    <w:abstractNumId w:val="2"/>
+  <w:num w:numId="14">
+    <w:abstractNumId w:val="11"/>
   </w:num>
 </w:numbering>
 </file>
@@ -6979,6 +9812,26 @@
     <w:basedOn w:val="DefaultParagraphFont"/>
     <w:rsid w:val="0057128A"/>
   </w:style>
+  <w:style w:type="character" w:customStyle="1" w:styleId="hljs-meta">
+    <w:name w:val="hljs-meta"/>
+    <w:basedOn w:val="DefaultParagraphFont"/>
+    <w:rsid w:val="004E7023"/>
+  </w:style>
+  <w:style w:type="character" w:customStyle="1" w:styleId="hljs-params">
+    <w:name w:val="hljs-params"/>
+    <w:basedOn w:val="DefaultParagraphFont"/>
+    <w:rsid w:val="004E7023"/>
+  </w:style>
+  <w:style w:type="character" w:customStyle="1" w:styleId="hljs-comment">
+    <w:name w:val="hljs-comment"/>
+    <w:basedOn w:val="DefaultParagraphFont"/>
+    <w:rsid w:val="004E7023"/>
+  </w:style>
+  <w:style w:type="character" w:customStyle="1" w:styleId="hljs-string">
+    <w:name w:val="hljs-string"/>
+    <w:basedOn w:val="DefaultParagraphFont"/>
+    <w:rsid w:val="004E7023"/>
+  </w:style>
 </w:styles>
 </file>
 

</xml_diff>